<commit_message>
update design doc and ingored tables
</commit_message>
<xml_diff>
--- a/Migrating Appliance and ES/SSD_3VR_Migrating Appliance and ES_PhaseI_V0.1.docx
+++ b/Migrating Appliance and ES/SSD_3VR_Migrating Appliance and ES_PhaseI_V0.1.docx
@@ -1,6 +1,6 @@
 
 <file path=word/document.xml><?xml version="1.0" encoding="utf-8"?>
-<w:document xmlns:wpc="http://schemas.microsoft.com/office/word/2010/wordprocessingCanvas" xmlns:mc="http://schemas.openxmlformats.org/markup-compatibility/2006" xmlns:o="urn:schemas-microsoft-com:office:office" xmlns:r="http://schemas.openxmlformats.org/officeDocument/2006/relationships" xmlns:m="http://schemas.openxmlformats.org/officeDocument/2006/math" xmlns:v="urn:schemas-microsoft-com:vml" xmlns:wp14="http://schemas.microsoft.com/office/word/2010/wordprocessingDrawing" xmlns:wp="http://schemas.openxmlformats.org/drawingml/2006/wordprocessingDrawing" xmlns:w10="urn:schemas-microsoft-com:office:word" xmlns:w="http://schemas.openxmlformats.org/wordprocessingml/2006/main" xmlns:w14="http://schemas.microsoft.com/office/word/2010/wordml" xmlns:w15="http://schemas.microsoft.com/office/word/2012/wordml" xmlns:wpg="http://schemas.microsoft.com/office/word/2010/wordprocessingGroup" xmlns:wpi="http://schemas.microsoft.com/office/word/2010/wordprocessingInk" xmlns:wne="http://schemas.microsoft.com/office/word/2006/wordml" xmlns:wps="http://schemas.microsoft.com/office/word/2010/wordprocessingShape" mc:Ignorable="w14 w15 wp14">
+<w:document xmlns:wpc="http://schemas.microsoft.com/office/word/2010/wordprocessingCanvas" xmlns:cx="http://schemas.microsoft.com/office/drawing/2014/chartex" xmlns:cx1="http://schemas.microsoft.com/office/drawing/2015/9/8/chartex" xmlns:mc="http://schemas.openxmlformats.org/markup-compatibility/2006" xmlns:o="urn:schemas-microsoft-com:office:office" xmlns:r="http://schemas.openxmlformats.org/officeDocument/2006/relationships" xmlns:m="http://schemas.openxmlformats.org/officeDocument/2006/math" xmlns:v="urn:schemas-microsoft-com:vml" xmlns:wp14="http://schemas.microsoft.com/office/word/2010/wordprocessingDrawing" xmlns:wp="http://schemas.openxmlformats.org/drawingml/2006/wordprocessingDrawing" xmlns:w10="urn:schemas-microsoft-com:office:word" xmlns:w="http://schemas.openxmlformats.org/wordprocessingml/2006/main" xmlns:w14="http://schemas.microsoft.com/office/word/2010/wordml" xmlns:w15="http://schemas.microsoft.com/office/word/2012/wordml" xmlns:w16se="http://schemas.microsoft.com/office/word/2015/wordml/symex" xmlns:wpg="http://schemas.microsoft.com/office/word/2010/wordprocessingGroup" xmlns:wpi="http://schemas.microsoft.com/office/word/2010/wordprocessingInk" xmlns:wne="http://schemas.microsoft.com/office/word/2006/wordml" xmlns:wps="http://schemas.microsoft.com/office/word/2010/wordprocessingShape" mc:Ignorable="w14 w15 w16se wp14">
   <w:body>
     <w:p>
       <w:pPr>
@@ -41,7 +41,7 @@
           <w:szCs w:val="35"/>
           <w:lang w:eastAsia="zh-CN"/>
         </w:rPr>
-        <w:t>Migrating Appliance and ES</w:t>
+        <w:t xml:space="preserve">Migrating Appliance and </w:t>
       </w:r>
       <w:r>
         <w:rPr>
@@ -50,7 +50,7 @@
           <w:szCs w:val="35"/>
           <w:lang w:eastAsia="zh-CN"/>
         </w:rPr>
-        <w:t xml:space="preserve"> Phase </w:t>
+        <w:t>E</w:t>
       </w:r>
       <w:r>
         <w:rPr>
@@ -59,20 +59,17 @@
           <w:szCs w:val="35"/>
           <w:lang w:eastAsia="zh-CN"/>
         </w:rPr>
-        <w:t>I</w:t>
-      </w:r>
-    </w:p>
-    <w:p>
-      <w:pPr>
-        <w:spacing w:before="10" w:line="398" w:lineRule="exact"/>
-        <w:ind w:left="440"/>
+        <w:t>nterprise</w:t>
+      </w:r>
+      <w:r>
         <w:rPr>
           <w:rFonts w:ascii="Times New Roman" w:hAnsi="Times New Roman"/>
           <w:sz w:val="35"/>
           <w:szCs w:val="35"/>
           <w:lang w:eastAsia="zh-CN"/>
         </w:rPr>
-      </w:pPr>
+        <w:t xml:space="preserve"> Phase </w:t>
+      </w:r>
       <w:r>
         <w:rPr>
           <w:rFonts w:ascii="Times New Roman" w:hAnsi="Times New Roman"/>
@@ -80,6 +77,27 @@
           <w:szCs w:val="35"/>
           <w:lang w:eastAsia="zh-CN"/>
         </w:rPr>
+        <w:t>I</w:t>
+      </w:r>
+    </w:p>
+    <w:p>
+      <w:pPr>
+        <w:spacing w:before="10" w:line="398" w:lineRule="exact"/>
+        <w:ind w:left="440"/>
+        <w:rPr>
+          <w:rFonts w:ascii="Times New Roman" w:hAnsi="Times New Roman"/>
+          <w:sz w:val="35"/>
+          <w:szCs w:val="35"/>
+          <w:lang w:eastAsia="zh-CN"/>
+        </w:rPr>
+      </w:pPr>
+      <w:r>
+        <w:rPr>
+          <w:rFonts w:ascii="Times New Roman" w:hAnsi="Times New Roman"/>
+          <w:sz w:val="35"/>
+          <w:szCs w:val="35"/>
+          <w:lang w:eastAsia="zh-CN"/>
+        </w:rPr>
         <w:t>Software Design Document</w:t>
       </w:r>
     </w:p>
@@ -385,22 +403,21 @@
           <w:rFonts w:ascii="Times New Roman" w:eastAsia="Times New Roman" w:hAnsi="Times New Roman"/>
           <w:spacing w:val="-2"/>
         </w:rPr>
-        <w:t>Name (s):</w:t>
+        <w:t>Name (s</w:t>
       </w:r>
       <w:r>
         <w:rPr>
           <w:rFonts w:ascii="Times New Roman" w:eastAsia="Times New Roman" w:hAnsi="Times New Roman"/>
           <w:spacing w:val="-2"/>
         </w:rPr>
-        <w:t>Jackie.zhang</w:t>
-      </w:r>
-      <w:r>
-        <w:rPr>
-          <w:rFonts w:ascii="Times New Roman" w:hAnsi="Times New Roman" w:hint="eastAsia"/>
+        <w:t>):</w:t>
+      </w:r>
+      <w:r>
+        <w:rPr>
+          <w:rFonts w:ascii="Times New Roman" w:eastAsia="Times New Roman" w:hAnsi="Times New Roman"/>
           <w:spacing w:val="-2"/>
-          <w:lang w:eastAsia="zh-CN"/>
-        </w:rPr>
-        <w:t>@3vr.com</w:t>
+        </w:rPr>
+        <w:t xml:space="preserve"> Jackie.zhang@3vr.com</w:t>
       </w:r>
     </w:p>
     <w:p>
@@ -493,7 +510,7 @@
           <w:sz w:val="23"/>
           <w:lang w:eastAsia="zh-CN"/>
         </w:rPr>
-        <w:t>01</w:t>
+        <w:t>02</w:t>
       </w:r>
       <w:r>
         <w:rPr>
@@ -511,7 +528,7 @@
           <w:sz w:val="23"/>
           <w:lang w:eastAsia="zh-CN"/>
         </w:rPr>
-        <w:t>27</w:t>
+        <w:t>26</w:t>
       </w:r>
       <w:r>
         <w:rPr>
@@ -569,7 +586,7 @@
     </w:p>
     <w:tbl>
       <w:tblPr>
-        <w:tblStyle w:val="af6"/>
+        <w:tblStyle w:val="TableGrid"/>
         <w:tblpPr w:leftFromText="180" w:rightFromText="180" w:vertAnchor="page" w:horzAnchor="margin" w:tblpY="1945"/>
         <w:tblW w:w="0" w:type="auto"/>
         <w:tblLook w:val="04A0" w:firstRow="1" w:lastRow="0" w:firstColumn="1" w:lastColumn="0" w:noHBand="0" w:noVBand="1"/>
@@ -713,7 +730,7 @@
                 <w:sz w:val="23"/>
                 <w:szCs w:val="23"/>
               </w:rPr>
-              <w:t>01</w:t>
+              <w:t>02</w:t>
             </w:r>
             <w:r>
               <w:rPr>
@@ -729,7 +746,7 @@
                 <w:sz w:val="23"/>
                 <w:szCs w:val="23"/>
               </w:rPr>
-              <w:t>27</w:t>
+              <w:t>26</w:t>
             </w:r>
             <w:r>
               <w:rPr>
@@ -1597,7 +1614,7 @@
     </w:p>
     <w:p>
       <w:pPr>
-        <w:pStyle w:val="13"/>
+        <w:pStyle w:val="TOC1"/>
         <w:tabs>
           <w:tab w:val="left" w:pos="420"/>
           <w:tab w:val="right" w:leader="dot" w:pos="9670"/>
@@ -1649,7 +1666,7 @@
       <w:hyperlink w:anchor="_Toc398739738" w:history="1">
         <w:r>
           <w:rPr>
-            <w:rStyle w:val="af4"/>
+            <w:rStyle w:val="Hyperlink"/>
             <w:rFonts w:eastAsia="宋体"/>
             <w:noProof/>
             <w:lang w:bidi="en-US"/>
@@ -1664,7 +1681,7 @@
         </w:r>
         <w:r>
           <w:rPr>
-            <w:rStyle w:val="af4"/>
+            <w:rStyle w:val="Hyperlink"/>
             <w:noProof/>
             <w:lang w:bidi="en-US"/>
           </w:rPr>
@@ -1722,7 +1739,7 @@
     </w:p>
     <w:p>
       <w:pPr>
-        <w:pStyle w:val="13"/>
+        <w:pStyle w:val="TOC1"/>
         <w:tabs>
           <w:tab w:val="left" w:pos="420"/>
           <w:tab w:val="right" w:leader="dot" w:pos="9670"/>
@@ -1734,7 +1751,7 @@
       <w:hyperlink w:anchor="_Toc398739739" w:history="1">
         <w:r>
           <w:rPr>
-            <w:rStyle w:val="af4"/>
+            <w:rStyle w:val="Hyperlink"/>
             <w:rFonts w:eastAsia="宋体"/>
             <w:noProof/>
             <w:lang w:bidi="en-US"/>
@@ -1749,15 +1766,31 @@
         </w:r>
         <w:r>
           <w:rPr>
-            <w:rStyle w:val="af4"/>
+            <w:rStyle w:val="Hyperlink"/>
             <w:noProof/>
             <w:lang w:bidi="en-US"/>
           </w:rPr>
-          <w:t>SYSTEM</w:t>
+          <w:t>SYS</w:t>
         </w:r>
         <w:r>
           <w:rPr>
-            <w:rStyle w:val="af4"/>
+            <w:rStyle w:val="Hyperlink"/>
+            <w:noProof/>
+            <w:lang w:bidi="en-US"/>
+          </w:rPr>
+          <w:t>T</w:t>
+        </w:r>
+        <w:r>
+          <w:rPr>
+            <w:rStyle w:val="Hyperlink"/>
+            <w:noProof/>
+            <w:lang w:bidi="en-US"/>
+          </w:rPr>
+          <w:t>EM</w:t>
+        </w:r>
+        <w:r>
+          <w:rPr>
+            <w:rStyle w:val="Hyperlink"/>
             <w:noProof/>
             <w:spacing w:val="-22"/>
             <w:lang w:bidi="en-US"/>
@@ -1766,11 +1799,27 @@
         </w:r>
         <w:r>
           <w:rPr>
-            <w:rStyle w:val="af4"/>
+            <w:rStyle w:val="Hyperlink"/>
             <w:noProof/>
             <w:lang w:bidi="en-US"/>
           </w:rPr>
-          <w:t>OVERVIEW</w:t>
+          <w:t>OVERVI</w:t>
+        </w:r>
+        <w:r>
+          <w:rPr>
+            <w:rStyle w:val="Hyperlink"/>
+            <w:noProof/>
+            <w:lang w:bidi="en-US"/>
+          </w:rPr>
+          <w:t>E</w:t>
+        </w:r>
+        <w:r>
+          <w:rPr>
+            <w:rStyle w:val="Hyperlink"/>
+            <w:noProof/>
+            <w:lang w:bidi="en-US"/>
+          </w:rPr>
+          <w:t>W</w:t>
         </w:r>
         <w:r>
           <w:rPr>
@@ -1824,7 +1873,7 @@
     </w:p>
     <w:p>
       <w:pPr>
-        <w:pStyle w:val="13"/>
+        <w:pStyle w:val="TOC1"/>
         <w:tabs>
           <w:tab w:val="left" w:pos="420"/>
           <w:tab w:val="right" w:leader="dot" w:pos="9670"/>
@@ -1836,7 +1885,7 @@
       <w:hyperlink w:anchor="_Toc398739740" w:history="1">
         <w:r>
           <w:rPr>
-            <w:rStyle w:val="af4"/>
+            <w:rStyle w:val="Hyperlink"/>
             <w:rFonts w:eastAsia="宋体"/>
             <w:noProof/>
             <w:lang w:bidi="en-US"/>
@@ -1851,7 +1900,7 @@
         </w:r>
         <w:r>
           <w:rPr>
-            <w:rStyle w:val="af4"/>
+            <w:rStyle w:val="Hyperlink"/>
             <w:noProof/>
             <w:lang w:bidi="en-US"/>
           </w:rPr>
@@ -1859,7 +1908,7 @@
         </w:r>
         <w:r>
           <w:rPr>
-            <w:rStyle w:val="af4"/>
+            <w:rStyle w:val="Hyperlink"/>
             <w:noProof/>
             <w:spacing w:val="-19"/>
             <w:lang w:bidi="en-US"/>
@@ -1868,7 +1917,7 @@
         </w:r>
         <w:r>
           <w:rPr>
-            <w:rStyle w:val="af4"/>
+            <w:rStyle w:val="Hyperlink"/>
             <w:noProof/>
             <w:lang w:bidi="en-US"/>
           </w:rPr>
@@ -1926,7 +1975,7 @@
     </w:p>
     <w:p>
       <w:pPr>
-        <w:pStyle w:val="20"/>
+        <w:pStyle w:val="TOC2"/>
         <w:tabs>
           <w:tab w:val="left" w:pos="1100"/>
           <w:tab w:val="right" w:leader="dot" w:pos="9670"/>
@@ -1943,7 +1992,7 @@
       <w:hyperlink w:anchor="_Toc398739741" w:history="1">
         <w:r>
           <w:rPr>
-            <w:rStyle w:val="af4"/>
+            <w:rStyle w:val="Hyperlink"/>
             <w:rFonts w:eastAsia="宋体" w:hAnsi="Arial" w:cs="Arial"/>
             <w:bCs/>
             <w:noProof/>
@@ -1963,14 +2012,14 @@
         </w:r>
         <w:r>
           <w:rPr>
-            <w:rStyle w:val="af4"/>
+            <w:rStyle w:val="Hyperlink"/>
             <w:noProof/>
           </w:rPr>
           <w:t>Architectural</w:t>
         </w:r>
         <w:r>
           <w:rPr>
-            <w:rStyle w:val="af4"/>
+            <w:rStyle w:val="Hyperlink"/>
             <w:noProof/>
             <w:spacing w:val="-23"/>
           </w:rPr>
@@ -1978,7 +2027,7 @@
         </w:r>
         <w:r>
           <w:rPr>
-            <w:rStyle w:val="af4"/>
+            <w:rStyle w:val="Hyperlink"/>
             <w:noProof/>
           </w:rPr>
           <w:t>Design</w:t>
@@ -2035,7 +2084,7 @@
     </w:p>
     <w:p>
       <w:pPr>
-        <w:pStyle w:val="20"/>
+        <w:pStyle w:val="TOC2"/>
         <w:tabs>
           <w:tab w:val="left" w:pos="1100"/>
           <w:tab w:val="right" w:leader="dot" w:pos="9670"/>
@@ -2052,7 +2101,7 @@
       <w:hyperlink w:anchor="_Toc398739742" w:history="1">
         <w:r>
           <w:rPr>
-            <w:rStyle w:val="af4"/>
+            <w:rStyle w:val="Hyperlink"/>
             <w:rFonts w:eastAsia="宋体" w:hAnsi="Arial"/>
             <w:bCs/>
             <w:noProof/>
@@ -2072,14 +2121,14 @@
         </w:r>
         <w:r>
           <w:rPr>
-            <w:rStyle w:val="af4"/>
+            <w:rStyle w:val="Hyperlink"/>
             <w:noProof/>
           </w:rPr>
           <w:t>Decomposition</w:t>
         </w:r>
         <w:r>
           <w:rPr>
-            <w:rStyle w:val="af4"/>
+            <w:rStyle w:val="Hyperlink"/>
             <w:noProof/>
             <w:spacing w:val="-36"/>
           </w:rPr>
@@ -2087,7 +2136,7 @@
         </w:r>
         <w:r>
           <w:rPr>
-            <w:rStyle w:val="af4"/>
+            <w:rStyle w:val="Hyperlink"/>
             <w:noProof/>
           </w:rPr>
           <w:t>Description</w:t>
@@ -2144,7 +2193,7 @@
     </w:p>
     <w:p>
       <w:pPr>
-        <w:pStyle w:val="13"/>
+        <w:pStyle w:val="TOC1"/>
         <w:tabs>
           <w:tab w:val="left" w:pos="420"/>
           <w:tab w:val="right" w:leader="dot" w:pos="9670"/>
@@ -2156,7 +2205,7 @@
       <w:hyperlink w:anchor="_Toc398739743" w:history="1">
         <w:r>
           <w:rPr>
-            <w:rStyle w:val="af4"/>
+            <w:rStyle w:val="Hyperlink"/>
             <w:rFonts w:eastAsia="宋体"/>
             <w:noProof/>
             <w:lang w:bidi="en-US"/>
@@ -2171,7 +2220,7 @@
         </w:r>
         <w:r>
           <w:rPr>
-            <w:rStyle w:val="af4"/>
+            <w:rStyle w:val="Hyperlink"/>
             <w:noProof/>
             <w:lang w:bidi="en-US"/>
           </w:rPr>
@@ -2179,7 +2228,7 @@
         </w:r>
         <w:r>
           <w:rPr>
-            <w:rStyle w:val="af4"/>
+            <w:rStyle w:val="Hyperlink"/>
             <w:noProof/>
             <w:spacing w:val="-15"/>
             <w:lang w:bidi="en-US"/>
@@ -2188,7 +2237,7 @@
         </w:r>
         <w:r>
           <w:rPr>
-            <w:rStyle w:val="af4"/>
+            <w:rStyle w:val="Hyperlink"/>
             <w:noProof/>
             <w:lang w:bidi="en-US"/>
           </w:rPr>
@@ -2246,7 +2295,7 @@
     </w:p>
     <w:p>
       <w:pPr>
-        <w:pStyle w:val="13"/>
+        <w:pStyle w:val="TOC1"/>
         <w:tabs>
           <w:tab w:val="left" w:pos="420"/>
           <w:tab w:val="right" w:leader="dot" w:pos="9670"/>
@@ -2258,7 +2307,7 @@
       <w:hyperlink w:anchor="_Toc398739744" w:history="1">
         <w:r>
           <w:rPr>
-            <w:rStyle w:val="af4"/>
+            <w:rStyle w:val="Hyperlink"/>
             <w:rFonts w:eastAsia="宋体"/>
             <w:noProof/>
             <w:lang w:bidi="en-US"/>
@@ -2273,7 +2322,7 @@
         </w:r>
         <w:r>
           <w:rPr>
-            <w:rStyle w:val="af4"/>
+            <w:rStyle w:val="Hyperlink"/>
             <w:noProof/>
             <w:lang w:bidi="en-US"/>
           </w:rPr>
@@ -2281,7 +2330,7 @@
         </w:r>
         <w:r>
           <w:rPr>
-            <w:rStyle w:val="af4"/>
+            <w:rStyle w:val="Hyperlink"/>
             <w:noProof/>
             <w:spacing w:val="-17"/>
             <w:lang w:bidi="en-US"/>
@@ -2290,7 +2339,7 @@
         </w:r>
         <w:r>
           <w:rPr>
-            <w:rStyle w:val="af4"/>
+            <w:rStyle w:val="Hyperlink"/>
             <w:noProof/>
             <w:lang w:bidi="en-US"/>
           </w:rPr>
@@ -2298,7 +2347,7 @@
         </w:r>
         <w:r>
           <w:rPr>
-            <w:rStyle w:val="af4"/>
+            <w:rStyle w:val="Hyperlink"/>
             <w:noProof/>
             <w:spacing w:val="-16"/>
             <w:lang w:bidi="en-US"/>
@@ -2307,7 +2356,7 @@
         </w:r>
         <w:r>
           <w:rPr>
-            <w:rStyle w:val="af4"/>
+            <w:rStyle w:val="Hyperlink"/>
             <w:noProof/>
             <w:lang w:bidi="en-US"/>
           </w:rPr>
@@ -2365,7 +2414,7 @@
     </w:p>
     <w:p>
       <w:pPr>
-        <w:pStyle w:val="13"/>
+        <w:pStyle w:val="TOC1"/>
         <w:tabs>
           <w:tab w:val="left" w:pos="420"/>
           <w:tab w:val="right" w:leader="dot" w:pos="9670"/>
@@ -2377,7 +2426,7 @@
       <w:hyperlink w:anchor="_Toc398739745" w:history="1">
         <w:r>
           <w:rPr>
-            <w:rStyle w:val="af4"/>
+            <w:rStyle w:val="Hyperlink"/>
             <w:rFonts w:eastAsia="宋体"/>
             <w:noProof/>
             <w:lang w:bidi="en-US"/>
@@ -2392,7 +2441,7 @@
         </w:r>
         <w:r>
           <w:rPr>
-            <w:rStyle w:val="af4"/>
+            <w:rStyle w:val="Hyperlink"/>
             <w:noProof/>
             <w:lang w:bidi="en-US"/>
           </w:rPr>
@@ -2400,7 +2449,7 @@
         </w:r>
         <w:r>
           <w:rPr>
-            <w:rStyle w:val="af4"/>
+            <w:rStyle w:val="Hyperlink"/>
             <w:noProof/>
             <w:spacing w:val="-28"/>
             <w:lang w:bidi="en-US"/>
@@ -2409,7 +2458,7 @@
         </w:r>
         <w:r>
           <w:rPr>
-            <w:rStyle w:val="af4"/>
+            <w:rStyle w:val="Hyperlink"/>
             <w:noProof/>
             <w:lang w:bidi="en-US"/>
           </w:rPr>
@@ -2467,7 +2516,7 @@
     </w:p>
     <w:p>
       <w:pPr>
-        <w:pStyle w:val="13"/>
+        <w:pStyle w:val="TOC1"/>
         <w:tabs>
           <w:tab w:val="left" w:pos="420"/>
           <w:tab w:val="right" w:leader="dot" w:pos="9670"/>
@@ -2479,7 +2528,7 @@
       <w:hyperlink w:anchor="_Toc398739746" w:history="1">
         <w:r>
           <w:rPr>
-            <w:rStyle w:val="af4"/>
+            <w:rStyle w:val="Hyperlink"/>
             <w:rFonts w:eastAsia="宋体"/>
             <w:noProof/>
             <w:lang w:bidi="en-US"/>
@@ -2494,7 +2543,7 @@
         </w:r>
         <w:r>
           <w:rPr>
-            <w:rStyle w:val="af4"/>
+            <w:rStyle w:val="Hyperlink"/>
             <w:noProof/>
             <w:lang w:bidi="en-US"/>
           </w:rPr>
@@ -2552,7 +2601,7 @@
     </w:p>
     <w:p>
       <w:pPr>
-        <w:pStyle w:val="13"/>
+        <w:pStyle w:val="TOC1"/>
         <w:tabs>
           <w:tab w:val="left" w:pos="420"/>
           <w:tab w:val="right" w:leader="dot" w:pos="9670"/>
@@ -2564,7 +2613,7 @@
       <w:hyperlink w:anchor="_Toc398739747" w:history="1">
         <w:r>
           <w:rPr>
-            <w:rStyle w:val="af4"/>
+            <w:rStyle w:val="Hyperlink"/>
             <w:rFonts w:eastAsia="宋体"/>
             <w:noProof/>
             <w:lang w:bidi="en-US"/>
@@ -2579,7 +2628,7 @@
         </w:r>
         <w:r>
           <w:rPr>
-            <w:rStyle w:val="af4"/>
+            <w:rStyle w:val="Hyperlink"/>
             <w:noProof/>
             <w:lang w:bidi="en-US"/>
           </w:rPr>
@@ -2722,11 +2771,7 @@
     </w:p>
     <w:p>
       <w:pPr>
-        <w:pStyle w:val="a3"/>
-        <w:rPr>
-          <w:sz w:val="30"/>
-          <w:szCs w:val="30"/>
-        </w:rPr>
+        <w:pStyle w:val="BodyText"/>
       </w:pPr>
       <w:bookmarkStart w:id="5" w:name="_bookmark1"/>
       <w:bookmarkEnd w:id="5"/>
@@ -2740,7 +2785,10 @@
         <w:t xml:space="preserve">of 3VR </w:t>
       </w:r>
       <w:r>
-        <w:t>Migrating Appliance and ES</w:t>
+        <w:t xml:space="preserve">Migrating Appliance and </w:t>
+      </w:r>
+      <w:r>
+        <w:t>enterprise</w:t>
       </w:r>
       <w:r>
         <w:t xml:space="preserve"> Phase</w:t>
@@ -2756,6 +2804,17 @@
       </w:r>
       <w:bookmarkStart w:id="6" w:name="_bookmark3"/>
       <w:bookmarkEnd w:id="6"/>
+    </w:p>
+    <w:p>
+      <w:pPr>
+        <w:pStyle w:val="BodyText"/>
+      </w:pPr>
+      <w:r>
+        <w:t xml:space="preserve">When customer upgrade old appliance to new appliance, there are lots of work to do, for example, they have to config all channels, install and config plugins, etc. So for easy setup new appliance to replace old appliance, we should </w:t>
+      </w:r>
+      <w:r>
+        <w:t>make appliance be provided with migration ability.</w:t>
+      </w:r>
     </w:p>
     <w:p>
       <w:pPr>
@@ -2795,636 +2854,64 @@
     </w:p>
     <w:p>
       <w:pPr>
-        <w:pStyle w:val="a3"/>
-      </w:pPr>
-      <w:r>
-        <w:t xml:space="preserve">Following are the requirement of 3VR </w:t>
-      </w:r>
-      <w:r>
-        <w:t>Migrating Appliance and ES Phase I</w:t>
-      </w:r>
-      <w:bookmarkStart w:id="12" w:name="_GoBack"/>
-      <w:bookmarkEnd w:id="12"/>
-      <w:r>
-        <w:t>:</w:t>
-      </w:r>
-    </w:p>
-    <w:p>
-      <w:pPr>
-        <w:pStyle w:val="a3"/>
+        <w:pStyle w:val="BodyText"/>
+      </w:pPr>
+      <w:r>
+        <w:t>Following are the requirement of 3VR Migrating Appliance and Enterprise Phase I:</w:t>
+      </w:r>
+    </w:p>
+    <w:p>
+      <w:pPr>
+        <w:pStyle w:val="BodyText"/>
         <w:numPr>
           <w:ilvl w:val="0"/>
           <w:numId w:val="3"/>
         </w:numPr>
       </w:pPr>
       <w:r>
-        <w:t>Only backup specified channel’s data</w:t>
-      </w:r>
-      <w:r>
-        <w:t xml:space="preserve"> to ESS</w:t>
-      </w:r>
-    </w:p>
-    <w:p>
-      <w:pPr>
-        <w:pStyle w:val="a3"/>
-        <w:ind w:left="899"/>
-      </w:pPr>
-      <w:r>
-        <w:t>In phase I</w:t>
-      </w:r>
-      <w:r>
-        <w:t xml:space="preserve"> and phase</w:t>
-      </w:r>
-      <w:r>
-        <w:t xml:space="preserve"> II</w:t>
-      </w:r>
-      <w:r>
-        <w:t xml:space="preserve">, we backup </w:t>
-      </w:r>
-      <w:r>
-        <w:t>all channel’s data</w:t>
-      </w:r>
-      <w:r>
-        <w:t xml:space="preserve"> files. In phase II</w:t>
-      </w:r>
-      <w:r>
-        <w:t>I</w:t>
-      </w:r>
-      <w:r>
-        <w:t xml:space="preserve">, </w:t>
-      </w:r>
-      <w:r>
-        <w:t>only the spe</w:t>
-      </w:r>
-      <w:r>
-        <w:t>cified</w:t>
-      </w:r>
-      <w:r>
-        <w:t xml:space="preserve"> channel’s data files could </w:t>
-      </w:r>
-      <w:r>
-        <w:t>be backup to ESS. Meanwhile, when user accesses them, they will be retrieved from ESS if they are trimmed in local file system.</w:t>
-      </w:r>
-    </w:p>
-    <w:p>
-      <w:pPr>
-        <w:pStyle w:val="a3"/>
-        <w:ind w:left="899"/>
-      </w:pPr>
-      <w:r>
-        <w:t xml:space="preserve">They </w:t>
-      </w:r>
-      <w:r>
-        <w:t xml:space="preserve">will </w:t>
-      </w:r>
-      <w:r>
-        <w:t>also impact the local file system trimming logic.</w:t>
-      </w:r>
-    </w:p>
-    <w:p>
-      <w:pPr>
-        <w:pStyle w:val="a3"/>
-        <w:ind w:left="899"/>
-        <w:rPr>
-          <w:b/>
-          <w:color w:val="FF0000"/>
-        </w:rPr>
-      </w:pPr>
-      <w:r>
-        <w:rPr>
-          <w:b/>
-          <w:color w:val="FF0000"/>
-        </w:rPr>
-        <w:t xml:space="preserve">Note: </w:t>
-      </w:r>
-      <w:r>
-        <w:rPr>
-          <w:b/>
-          <w:color w:val="FF0000"/>
-        </w:rPr>
-        <w:t>If we remove one specified channel in SM ‘Configure Client Extended Storage Dialog’ after some of its videos have already been backup to ESS</w:t>
-      </w:r>
-      <w:r>
-        <w:rPr>
-          <w:b/>
-          <w:color w:val="FF0000"/>
-        </w:rPr>
-        <w:t>, its already backup videos on ESS won’t be trimmed because the copy of these backup videos maybe already trimmed on ESS client(because of ESS client low of free space). Please double confirm it.</w:t>
-      </w:r>
-    </w:p>
-    <w:p>
-      <w:pPr>
-        <w:pStyle w:val="a3"/>
+        <w:t>Migrating to a new appliance by transferring from old appliance.</w:t>
+      </w:r>
+    </w:p>
+    <w:p>
+      <w:pPr>
+        <w:pStyle w:val="BodyText"/>
         <w:numPr>
           <w:ilvl w:val="0"/>
           <w:numId w:val="3"/>
         </w:numPr>
       </w:pPr>
       <w:r>
-        <w:t>OpCenter could choose connect</w:t>
-      </w:r>
-      <w:r>
-        <w:t>ing</w:t>
-      </w:r>
-      <w:r>
-        <w:t xml:space="preserve"> to CS or ESS to play back videos.</w:t>
-      </w:r>
-    </w:p>
-    <w:p>
-      <w:pPr>
-        <w:pStyle w:val="a3"/>
-        <w:ind w:left="899"/>
-      </w:pPr>
-      <w:r>
-        <w:t>When playing back videos, the OpCenter could choose connecting to CS or ESS to play back videos.</w:t>
-      </w:r>
-    </w:p>
-    <w:p>
-      <w:pPr>
-        <w:pStyle w:val="a3"/>
-        <w:ind w:left="899"/>
-      </w:pPr>
-    </w:p>
-    <w:p>
-      <w:pPr>
-        <w:pStyle w:val="a3"/>
-        <w:ind w:left="899"/>
+        <w:t>Migrating to a new Enterprise by transferring from old enterprise.</w:t>
+      </w:r>
+    </w:p>
+    <w:p>
+      <w:pPr>
+        <w:pStyle w:val="SSDHeader1"/>
+        <w:numPr>
+          <w:ilvl w:val="0"/>
+          <w:numId w:val="0"/>
+        </w:numPr>
+      </w:pPr>
+    </w:p>
+    <w:p>
+      <w:pPr>
+        <w:pStyle w:val="SSDHeader1"/>
+      </w:pPr>
+      <w:r>
+        <w:t>Requirements and assumptions</w:t>
+      </w:r>
+    </w:p>
+    <w:p>
+      <w:pPr>
+        <w:pStyle w:val="BodyText"/>
+        <w:ind w:left="0"/>
         <w:rPr>
           <w:b/>
           <w:color w:val="FF0000"/>
         </w:rPr>
       </w:pPr>
-      <w:r>
-        <w:rPr>
-          <w:b/>
-          <w:color w:val="FF0000"/>
-        </w:rPr>
-        <w:t>Whether show “Playback from Extended Storage Server” Option:</w:t>
-      </w:r>
-    </w:p>
-    <w:p>
-      <w:pPr>
-        <w:pStyle w:val="a3"/>
-        <w:numPr>
-          <w:ilvl w:val="0"/>
-          <w:numId w:val="26"/>
-        </w:numPr>
-        <w:rPr>
-          <w:b/>
-          <w:color w:val="FF0000"/>
-        </w:rPr>
-      </w:pPr>
-      <w:r>
-        <w:rPr>
-          <w:b/>
-          <w:color w:val="FF0000"/>
-        </w:rPr>
-        <w:t>If login to appliance directly:</w:t>
-      </w:r>
-    </w:p>
-    <w:p>
-      <w:pPr>
-        <w:pStyle w:val="a3"/>
-        <w:ind w:left="1259"/>
-        <w:rPr>
-          <w:b/>
-          <w:color w:val="FF0000"/>
-        </w:rPr>
-      </w:pPr>
-      <w:r>
-        <w:rPr>
-          <w:b/>
-          <w:color w:val="FF0000"/>
-        </w:rPr>
-        <w:t>If the appliance is ESS client and could access the data already backup on ESS and not specify channel backup, this option will visible. Otherwise it is invisible.</w:t>
-      </w:r>
-    </w:p>
-    <w:p>
-      <w:pPr>
-        <w:pStyle w:val="a3"/>
-        <w:numPr>
-          <w:ilvl w:val="0"/>
-          <w:numId w:val="26"/>
-        </w:numPr>
-        <w:rPr>
-          <w:b/>
-          <w:color w:val="FF0000"/>
-        </w:rPr>
-      </w:pPr>
-      <w:r>
-        <w:rPr>
-          <w:b/>
-          <w:color w:val="FF0000"/>
-        </w:rPr>
-        <w:t>If login to appliance via Enterprise:</w:t>
-      </w:r>
-    </w:p>
-    <w:p>
-      <w:pPr>
-        <w:pStyle w:val="a3"/>
-        <w:ind w:left="1259"/>
-        <w:rPr>
-          <w:b/>
-          <w:color w:val="FF0000"/>
-        </w:rPr>
-      </w:pPr>
-      <w:r>
-        <w:rPr>
-          <w:b/>
-          <w:color w:val="FF0000"/>
-        </w:rPr>
-        <w:t>This option will visible if at least one appliance is ESS client.</w:t>
-      </w:r>
-    </w:p>
-    <w:p>
-      <w:pPr>
-        <w:pStyle w:val="a3"/>
-        <w:ind w:left="899"/>
-        <w:rPr>
-          <w:b/>
-          <w:color w:val="FF0000"/>
-        </w:rPr>
-      </w:pPr>
-      <w:r>
-        <w:rPr>
-          <w:b/>
-          <w:color w:val="FF0000"/>
-        </w:rPr>
-        <w:t>When “Playback from Extended Storage Server”</w:t>
-      </w:r>
-      <w:r>
-        <w:rPr>
-          <w:b/>
-          <w:color w:val="FF0000"/>
-        </w:rPr>
-        <w:t xml:space="preserve"> is chosen:</w:t>
-      </w:r>
-    </w:p>
-    <w:p>
-      <w:pPr>
-        <w:pStyle w:val="a3"/>
-        <w:numPr>
-          <w:ilvl w:val="0"/>
-          <w:numId w:val="24"/>
-        </w:numPr>
-        <w:rPr>
-          <w:b/>
-          <w:color w:val="FF0000"/>
-        </w:rPr>
-      </w:pPr>
-      <w:r>
-        <w:rPr>
-          <w:b/>
-          <w:color w:val="FF0000"/>
-        </w:rPr>
-        <w:t>If login to appliance directly:</w:t>
-      </w:r>
-    </w:p>
-    <w:p>
-      <w:pPr>
-        <w:pStyle w:val="a3"/>
-        <w:ind w:left="1259"/>
-        <w:rPr>
-          <w:b/>
-          <w:color w:val="FF0000"/>
-        </w:rPr>
-      </w:pPr>
-      <w:r>
-        <w:rPr>
-          <w:b/>
-          <w:color w:val="FF0000"/>
-        </w:rPr>
-        <w:t xml:space="preserve">All viewed channels will connect to ESS to do playback </w:t>
-      </w:r>
-      <w:proofErr w:type="gramStart"/>
-      <w:r>
-        <w:rPr>
-          <w:b/>
-          <w:color w:val="FF0000"/>
-        </w:rPr>
-        <w:t xml:space="preserve">when </w:t>
-      </w:r>
-      <w:r>
-        <w:rPr>
-          <w:b/>
-          <w:color w:val="FF0000"/>
-        </w:rPr>
-        <w:t xml:space="preserve"> it’s</w:t>
-      </w:r>
-      <w:proofErr w:type="gramEnd"/>
-      <w:r>
-        <w:rPr>
-          <w:b/>
-          <w:color w:val="FF0000"/>
-        </w:rPr>
-        <w:t xml:space="preserve"> </w:t>
-      </w:r>
-      <w:r>
-        <w:rPr>
-          <w:b/>
-          <w:color w:val="FF0000"/>
-        </w:rPr>
-        <w:t>full</w:t>
-      </w:r>
-      <w:r>
-        <w:rPr>
-          <w:b/>
-          <w:color w:val="FF0000"/>
-        </w:rPr>
-        <w:t xml:space="preserve"> channel </w:t>
-      </w:r>
-      <w:r>
-        <w:rPr>
-          <w:b/>
-          <w:color w:val="FF0000"/>
-        </w:rPr>
-        <w:t>backup, otherwise still connect to CS to do playback.</w:t>
-      </w:r>
-    </w:p>
-    <w:p>
-      <w:pPr>
-        <w:pStyle w:val="a3"/>
-        <w:numPr>
-          <w:ilvl w:val="0"/>
-          <w:numId w:val="24"/>
-        </w:numPr>
-        <w:rPr>
-          <w:b/>
-          <w:color w:val="FF0000"/>
-        </w:rPr>
-      </w:pPr>
-      <w:r>
-        <w:rPr>
-          <w:b/>
-          <w:color w:val="FF0000"/>
-        </w:rPr>
-        <w:t>If login to appliance via Enterprise:</w:t>
-      </w:r>
-    </w:p>
-    <w:p>
-      <w:pPr>
-        <w:pStyle w:val="a3"/>
-        <w:ind w:left="1259"/>
-        <w:rPr>
-          <w:b/>
-          <w:color w:val="FF0000"/>
-        </w:rPr>
-      </w:pPr>
-      <w:r>
-        <w:rPr>
-          <w:b/>
-          <w:color w:val="FF0000"/>
-        </w:rPr>
-        <w:t>If appliance is ESS client and could access the data already backup on ESS and not specify channel backup, in such case, we connect to ESS do playback. Otherwise we still connect to CS do playback.</w:t>
-      </w:r>
-    </w:p>
-    <w:p>
-      <w:pPr>
-        <w:pStyle w:val="a3"/>
-        <w:ind w:left="1259"/>
-        <w:rPr>
-          <w:b/>
-          <w:color w:val="FF0000"/>
-        </w:rPr>
-      </w:pPr>
-      <w:r>
-        <w:rPr>
-          <w:b/>
-          <w:color w:val="FF0000"/>
-        </w:rPr>
-        <w:lastRenderedPageBreak/>
-        <w:t xml:space="preserve">Note: </w:t>
-      </w:r>
-    </w:p>
-    <w:p>
-      <w:pPr>
-        <w:pStyle w:val="a3"/>
-        <w:ind w:left="1259"/>
-        <w:rPr>
-          <w:b/>
-          <w:color w:val="FF0000"/>
-        </w:rPr>
-      </w:pPr>
-      <w:r>
-        <w:rPr>
-          <w:b/>
-          <w:color w:val="FF0000"/>
-        </w:rPr>
-        <w:t>Check whether the appliance is specify channel backup:</w:t>
-      </w:r>
-    </w:p>
-    <w:p>
-      <w:pPr>
-        <w:pStyle w:val="a3"/>
-        <w:ind w:left="1259"/>
-        <w:rPr>
-          <w:b/>
-          <w:color w:val="FF0000"/>
-        </w:rPr>
-      </w:pPr>
-      <w:r>
-        <w:rPr>
-          <w:b/>
-          <w:color w:val="FF0000"/>
-        </w:rPr>
-        <w:t>If all the active channels are active backup channel, this appliance is full backup, otherwise is specify channel backup.</w:t>
-      </w:r>
-    </w:p>
-    <w:p>
-      <w:pPr>
-        <w:pStyle w:val="a3"/>
-        <w:ind w:left="1259"/>
-        <w:rPr>
-          <w:b/>
-          <w:color w:val="FF0000"/>
-        </w:rPr>
-      </w:pPr>
-    </w:p>
-    <w:p>
-      <w:pPr>
-        <w:pStyle w:val="a3"/>
-        <w:ind w:left="1259"/>
-        <w:rPr>
-          <w:b/>
-          <w:color w:val="FF0000"/>
-        </w:rPr>
-      </w:pPr>
-      <w:r>
-        <w:rPr>
-          <w:b/>
-          <w:color w:val="FF0000"/>
-        </w:rPr>
-        <w:t>Whether to show “Playback from Extended Storage Server” or whether connect to ESS when login appliance via Enterprise. There are 3 conditions:</w:t>
-      </w:r>
-    </w:p>
-    <w:p>
-      <w:pPr>
-        <w:pStyle w:val="a3"/>
-        <w:ind w:left="1259"/>
-        <w:rPr>
-          <w:b/>
-          <w:color w:val="FF0000"/>
-        </w:rPr>
-      </w:pPr>
-      <w:r>
-        <w:rPr>
-          <w:b/>
-          <w:color w:val="FF0000"/>
-        </w:rPr>
-        <w:t xml:space="preserve">1. Is ESS client </w:t>
-      </w:r>
-    </w:p>
-    <w:p>
-      <w:pPr>
-        <w:pStyle w:val="a3"/>
-        <w:ind w:left="1259"/>
-        <w:rPr>
-          <w:b/>
-          <w:color w:val="FF0000"/>
-        </w:rPr>
-      </w:pPr>
-      <w:r>
-        <w:rPr>
-          <w:b/>
-          <w:color w:val="FF0000"/>
-        </w:rPr>
-        <w:t xml:space="preserve">2. Could access already backup data </w:t>
-      </w:r>
-    </w:p>
-    <w:p>
-      <w:pPr>
-        <w:pStyle w:val="a3"/>
-        <w:ind w:left="1259"/>
-        <w:rPr>
-          <w:b/>
-          <w:color w:val="FF0000"/>
-        </w:rPr>
-      </w:pPr>
-      <w:r>
-        <w:rPr>
-          <w:b/>
-          <w:color w:val="FF0000"/>
-        </w:rPr>
-        <w:t>3. Not specify channel backup</w:t>
-      </w:r>
-    </w:p>
-    <w:p>
-      <w:pPr>
-        <w:pStyle w:val="a3"/>
-        <w:ind w:left="1259"/>
-        <w:rPr>
-          <w:b/>
-          <w:color w:val="FF0000"/>
-        </w:rPr>
-      </w:pPr>
-    </w:p>
-    <w:p>
-      <w:pPr>
-        <w:pStyle w:val="a3"/>
-        <w:numPr>
-          <w:ilvl w:val="0"/>
-          <w:numId w:val="27"/>
-        </w:numPr>
-        <w:rPr>
-          <w:b/>
-          <w:color w:val="FF0000"/>
-        </w:rPr>
-      </w:pPr>
-      <w:r>
-        <w:rPr>
-          <w:b/>
-          <w:color w:val="FF0000"/>
-        </w:rPr>
-        <w:t>After the OpCenter launched, the user change the check conditions we will not change this option’s state to visible or invisible. Unless the user restart OpCenter.</w:t>
-      </w:r>
-    </w:p>
-    <w:p>
-      <w:pPr>
-        <w:pStyle w:val="a3"/>
-        <w:numPr>
-          <w:ilvl w:val="0"/>
-          <w:numId w:val="27"/>
-        </w:numPr>
-        <w:rPr>
-          <w:b/>
-          <w:color w:val="FF0000"/>
-        </w:rPr>
-      </w:pPr>
-      <w:r>
-        <w:rPr>
-          <w:b/>
-          <w:color w:val="FF0000"/>
-        </w:rPr>
-        <w:t>If the user change the check conditions after the connection created, we will n</w:t>
-      </w:r>
-      <w:r>
-        <w:rPr>
-          <w:b/>
-          <w:color w:val="FF0000"/>
-        </w:rPr>
-        <w:t>ot switch the connection.  Unless the user change the check state of “Playback from Extended Storage Server”.</w:t>
-      </w:r>
-    </w:p>
-    <w:p>
-      <w:pPr>
-        <w:pStyle w:val="a3"/>
-        <w:numPr>
-          <w:ilvl w:val="0"/>
-          <w:numId w:val="3"/>
-        </w:numPr>
-      </w:pPr>
-      <w:r>
-        <w:t xml:space="preserve">Export and import </w:t>
-      </w:r>
-      <w:r>
-        <w:t>con</w:t>
-      </w:r>
-      <w:r>
-        <w:t>figuration settings used for ESS</w:t>
-      </w:r>
-      <w:r>
-        <w:t>.</w:t>
-      </w:r>
-    </w:p>
-    <w:p>
-      <w:pPr>
-        <w:pStyle w:val="a3"/>
-        <w:ind w:left="899"/>
-      </w:pPr>
-      <w:r>
-        <w:t>Provide</w:t>
-      </w:r>
-      <w:r>
-        <w:t xml:space="preserve"> export and import of configuration settings used for ESS. In ESS client config</w:t>
-      </w:r>
-      <w:r>
-        <w:t xml:space="preserve">ure wizard, </w:t>
-      </w:r>
-      <w:r>
-        <w:t>we provide ESS server settings (such as ESS server hostname, port</w:t>
-      </w:r>
-      <w:r>
-        <w:t xml:space="preserve"> number, user/password etc…). Our</w:t>
-      </w:r>
-      <w:r>
-        <w:t xml:space="preserve"> intention is we should </w:t>
-      </w:r>
-      <w:r>
-        <w:t>be able</w:t>
-      </w:r>
-      <w:r>
-        <w:t xml:space="preserve"> to export that settings in to XML file and save it to disk. Later when we configure to other systems with similar configuration we can use the import same xml file and configure quickly. The reason is it will save lot of time to do ESS configuration if same setting is applied to lot many ESS clients.</w:t>
-      </w:r>
-    </w:p>
-    <w:p>
-      <w:pPr>
-        <w:pStyle w:val="a3"/>
-        <w:ind w:left="0"/>
-        <w:rPr>
-          <w:b/>
-          <w:color w:val="FF0000"/>
-        </w:rPr>
-      </w:pPr>
+      <w:bookmarkStart w:id="12" w:name="_GoBack"/>
+      <w:bookmarkEnd w:id="12"/>
     </w:p>
     <w:p>
       <w:pPr>
@@ -3549,12 +3036,12 @@
     </w:p>
     <w:p>
       <w:pPr>
-        <w:pStyle w:val="a3"/>
-      </w:pPr>
-    </w:p>
-    <w:p>
-      <w:pPr>
-        <w:pStyle w:val="a3"/>
+        <w:pStyle w:val="BodyText"/>
+      </w:pPr>
+    </w:p>
+    <w:p>
+      <w:pPr>
+        <w:pStyle w:val="BodyText"/>
       </w:pPr>
       <w:r>
         <w:t>In Configure Client Extended Storage Dialog, w</w:t>
@@ -3571,7 +3058,7 @@
     </w:p>
     <w:p>
       <w:pPr>
-        <w:pStyle w:val="a3"/>
+        <w:pStyle w:val="BodyText"/>
       </w:pPr>
       <w:r>
         <w:rPr>
@@ -3648,7 +3135,7 @@
     </w:p>
     <w:p>
       <w:pPr>
-        <w:pStyle w:val="a3"/>
+        <w:pStyle w:val="BodyText"/>
       </w:pPr>
       <w:r>
         <w:t>We need a new table ‘</w:t>
@@ -3664,7 +3151,7 @@
     </w:p>
     <w:tbl>
       <w:tblPr>
-        <w:tblStyle w:val="af6"/>
+        <w:tblStyle w:val="TableGrid"/>
         <w:tblW w:w="0" w:type="auto"/>
         <w:tblInd w:w="539" w:type="dxa"/>
         <w:tblLook w:val="04A0" w:firstRow="1" w:lastRow="0" w:firstColumn="1" w:lastColumn="0" w:noHBand="0" w:noVBand="1"/>
@@ -3682,7 +3169,7 @@
           </w:tcPr>
           <w:p>
             <w:pPr>
-              <w:pStyle w:val="a3"/>
+              <w:pStyle w:val="BodyText"/>
               <w:ind w:left="0"/>
               <w:jc w:val="center"/>
               <w:rPr>
@@ -3707,7 +3194,7 @@
           </w:tcPr>
           <w:p>
             <w:pPr>
-              <w:pStyle w:val="a3"/>
+              <w:pStyle w:val="BodyText"/>
               <w:ind w:left="0"/>
             </w:pPr>
             <w:proofErr w:type="spellStart"/>
@@ -3726,15 +3213,17 @@
           </w:tcPr>
           <w:p>
             <w:pPr>
-              <w:pStyle w:val="a3"/>
+              <w:pStyle w:val="BodyText"/>
               <w:ind w:left="0"/>
             </w:pPr>
+            <w:proofErr w:type="spellStart"/>
             <w:r>
               <w:rPr>
                 <w:rFonts w:hint="eastAsia"/>
               </w:rPr>
               <w:t>IsActive</w:t>
             </w:r>
+            <w:proofErr w:type="spellEnd"/>
           </w:p>
         </w:tc>
         <w:tc>
@@ -3743,7 +3232,7 @@
           </w:tcPr>
           <w:p>
             <w:pPr>
-              <w:pStyle w:val="a3"/>
+              <w:pStyle w:val="BodyText"/>
               <w:ind w:left="0"/>
             </w:pPr>
             <w:proofErr w:type="spellStart"/>
@@ -3764,7 +3253,7 @@
           </w:tcPr>
           <w:p>
             <w:pPr>
-              <w:pStyle w:val="a3"/>
+              <w:pStyle w:val="BodyText"/>
               <w:ind w:left="0"/>
             </w:pPr>
           </w:p>
@@ -3775,7 +3264,7 @@
           </w:tcPr>
           <w:p>
             <w:pPr>
-              <w:pStyle w:val="a3"/>
+              <w:pStyle w:val="BodyText"/>
               <w:ind w:left="0"/>
             </w:pPr>
           </w:p>
@@ -3786,7 +3275,7 @@
           </w:tcPr>
           <w:p>
             <w:pPr>
-              <w:pStyle w:val="a3"/>
+              <w:pStyle w:val="BodyText"/>
               <w:ind w:left="0"/>
             </w:pPr>
           </w:p>
@@ -3795,7 +3284,7 @@
     </w:tbl>
     <w:p>
       <w:pPr>
-        <w:pStyle w:val="a3"/>
+        <w:pStyle w:val="BodyText"/>
       </w:pPr>
       <w:r>
         <w:t>Following is the details for each column:</w:t>
@@ -3803,7 +3292,7 @@
     </w:p>
     <w:p>
       <w:pPr>
-        <w:pStyle w:val="a3"/>
+        <w:pStyle w:val="BodyText"/>
         <w:ind w:left="720"/>
       </w:pPr>
       <w:proofErr w:type="spellStart"/>
@@ -3818,16 +3307,21 @@
     </w:p>
     <w:p>
       <w:pPr>
-        <w:pStyle w:val="a3"/>
+        <w:pStyle w:val="BodyText"/>
         <w:ind w:left="720"/>
       </w:pPr>
-      <w:r>
-        <w:t>IsActive: it is use to indicate whether continue backup this channel’s data.</w:t>
-      </w:r>
-    </w:p>
-    <w:p>
-      <w:pPr>
-        <w:pStyle w:val="a3"/>
+      <w:proofErr w:type="spellStart"/>
+      <w:r>
+        <w:t>IsActive</w:t>
+      </w:r>
+      <w:proofErr w:type="spellEnd"/>
+      <w:r>
+        <w:t>: it is use to indicate whether continue backup this channel’s data.</w:t>
+      </w:r>
+    </w:p>
+    <w:p>
+      <w:pPr>
+        <w:pStyle w:val="BodyText"/>
         <w:ind w:left="720"/>
       </w:pPr>
       <w:proofErr w:type="spellStart"/>
@@ -3841,7 +3335,7 @@
     </w:p>
     <w:p>
       <w:pPr>
-        <w:pStyle w:val="a3"/>
+        <w:pStyle w:val="BodyText"/>
         <w:ind w:left="720"/>
       </w:pPr>
       <w:r>
@@ -3866,23 +3360,18 @@
     </w:p>
     <w:p>
       <w:pPr>
-        <w:pStyle w:val="a3"/>
-      </w:pPr>
-    </w:p>
-    <w:p>
-      <w:pPr>
-        <w:pStyle w:val="a3"/>
+        <w:pStyle w:val="BodyText"/>
+      </w:pPr>
+    </w:p>
+    <w:p>
+      <w:pPr>
+        <w:pStyle w:val="BodyText"/>
       </w:pPr>
       <w:r>
         <w:t xml:space="preserve">After click </w:t>
       </w:r>
-      <w:proofErr w:type="gramStart"/>
-      <w:r>
-        <w:t>Save</w:t>
-      </w:r>
-      <w:proofErr w:type="gramEnd"/>
-      <w:r>
-        <w:t xml:space="preserve"> button of Configure Client Extended Storage Dialog, we will add or modify selected channels in </w:t>
+      <w:r>
+        <w:t xml:space="preserve">Save button of Configure Client Extended Storage Dialog, we will add or modify selected channels in </w:t>
       </w:r>
       <w:proofErr w:type="spellStart"/>
       <w:r>
@@ -3895,7 +3384,7 @@
     </w:p>
     <w:p>
       <w:pPr>
-        <w:pStyle w:val="a3"/>
+        <w:pStyle w:val="BodyText"/>
       </w:pPr>
       <w:r>
         <w:t>For example</w:t>
@@ -3934,7 +3423,7 @@
     </w:p>
     <w:tbl>
       <w:tblPr>
-        <w:tblStyle w:val="af6"/>
+        <w:tblStyle w:val="TableGrid"/>
         <w:tblW w:w="0" w:type="auto"/>
         <w:tblInd w:w="539" w:type="dxa"/>
         <w:tblLook w:val="04A0" w:firstRow="1" w:lastRow="0" w:firstColumn="1" w:lastColumn="0" w:noHBand="0" w:noVBand="1"/>
@@ -3953,7 +3442,7 @@
           </w:tcPr>
           <w:p>
             <w:pPr>
-              <w:pStyle w:val="a3"/>
+              <w:pStyle w:val="BodyText"/>
               <w:ind w:left="0"/>
               <w:jc w:val="center"/>
               <w:rPr>
@@ -3978,7 +3467,7 @@
           </w:tcPr>
           <w:p>
             <w:pPr>
-              <w:pStyle w:val="a3"/>
+              <w:pStyle w:val="BodyText"/>
               <w:ind w:left="0"/>
               <w:jc w:val="center"/>
             </w:pPr>
@@ -3998,16 +3487,18 @@
           </w:tcPr>
           <w:p>
             <w:pPr>
-              <w:pStyle w:val="a3"/>
+              <w:pStyle w:val="BodyText"/>
               <w:ind w:left="0"/>
               <w:jc w:val="center"/>
             </w:pPr>
+            <w:proofErr w:type="spellStart"/>
             <w:r>
               <w:rPr>
                 <w:rFonts w:hint="eastAsia"/>
               </w:rPr>
               <w:t>BackupDestId</w:t>
             </w:r>
+            <w:proofErr w:type="spellEnd"/>
           </w:p>
         </w:tc>
         <w:tc>
@@ -4016,7 +3507,7 @@
           </w:tcPr>
           <w:p>
             <w:pPr>
-              <w:pStyle w:val="a3"/>
+              <w:pStyle w:val="BodyText"/>
               <w:ind w:left="0"/>
               <w:jc w:val="center"/>
             </w:pPr>
@@ -4036,16 +3527,18 @@
           </w:tcPr>
           <w:p>
             <w:pPr>
-              <w:pStyle w:val="a3"/>
+              <w:pStyle w:val="BodyText"/>
               <w:ind w:left="0"/>
               <w:jc w:val="center"/>
             </w:pPr>
+            <w:proofErr w:type="spellStart"/>
             <w:r>
               <w:rPr>
                 <w:rFonts w:hint="eastAsia"/>
               </w:rPr>
               <w:t>EndTime</w:t>
             </w:r>
+            <w:proofErr w:type="spellEnd"/>
           </w:p>
         </w:tc>
       </w:tr>
@@ -4056,7 +3549,7 @@
           </w:tcPr>
           <w:p>
             <w:pPr>
-              <w:pStyle w:val="a3"/>
+              <w:pStyle w:val="BodyText"/>
               <w:ind w:left="0"/>
             </w:pPr>
           </w:p>
@@ -4067,7 +3560,7 @@
           </w:tcPr>
           <w:p>
             <w:pPr>
-              <w:pStyle w:val="a3"/>
+              <w:pStyle w:val="BodyText"/>
               <w:ind w:left="0"/>
             </w:pPr>
           </w:p>
@@ -4078,7 +3571,7 @@
           </w:tcPr>
           <w:p>
             <w:pPr>
-              <w:pStyle w:val="a3"/>
+              <w:pStyle w:val="BodyText"/>
               <w:ind w:left="0"/>
             </w:pPr>
           </w:p>
@@ -4089,7 +3582,7 @@
           </w:tcPr>
           <w:p>
             <w:pPr>
-              <w:pStyle w:val="a3"/>
+              <w:pStyle w:val="BodyText"/>
               <w:ind w:left="0"/>
             </w:pPr>
           </w:p>
@@ -4098,17 +3591,17 @@
     </w:tbl>
     <w:p>
       <w:pPr>
-        <w:pStyle w:val="a3"/>
-      </w:pPr>
-    </w:p>
-    <w:p>
-      <w:pPr>
-        <w:pStyle w:val="a3"/>
+        <w:pStyle w:val="BodyText"/>
+      </w:pPr>
+    </w:p>
+    <w:p>
+      <w:pPr>
+        <w:pStyle w:val="BodyText"/>
       </w:pPr>
     </w:p>
     <w:tbl>
       <w:tblPr>
-        <w:tblStyle w:val="af6"/>
+        <w:tblStyle w:val="TableGrid"/>
         <w:tblW w:w="0" w:type="auto"/>
         <w:tblInd w:w="539" w:type="dxa"/>
         <w:tblLook w:val="04A0" w:firstRow="1" w:lastRow="0" w:firstColumn="1" w:lastColumn="0" w:noHBand="0" w:noVBand="1"/>
@@ -4126,7 +3619,7 @@
           </w:tcPr>
           <w:p>
             <w:pPr>
-              <w:pStyle w:val="a3"/>
+              <w:pStyle w:val="BodyText"/>
               <w:ind w:left="0"/>
               <w:jc w:val="center"/>
               <w:rPr>
@@ -4152,7 +3645,7 @@
           </w:tcPr>
           <w:p>
             <w:pPr>
-              <w:pStyle w:val="a3"/>
+              <w:pStyle w:val="BodyText"/>
               <w:ind w:left="0"/>
             </w:pPr>
             <w:proofErr w:type="spellStart"/>
@@ -4171,15 +3664,17 @@
           </w:tcPr>
           <w:p>
             <w:pPr>
-              <w:pStyle w:val="a3"/>
+              <w:pStyle w:val="BodyText"/>
               <w:ind w:left="0"/>
             </w:pPr>
+            <w:proofErr w:type="spellStart"/>
             <w:r>
               <w:rPr>
                 <w:rFonts w:hint="eastAsia"/>
               </w:rPr>
               <w:t>IsActive</w:t>
             </w:r>
+            <w:proofErr w:type="spellEnd"/>
           </w:p>
         </w:tc>
         <w:tc>
@@ -4188,7 +3683,7 @@
           </w:tcPr>
           <w:p>
             <w:pPr>
-              <w:pStyle w:val="a3"/>
+              <w:pStyle w:val="BodyText"/>
               <w:ind w:left="0"/>
             </w:pPr>
             <w:proofErr w:type="spellStart"/>
@@ -4209,7 +3704,7 @@
           </w:tcPr>
           <w:p>
             <w:pPr>
-              <w:pStyle w:val="a3"/>
+              <w:pStyle w:val="BodyText"/>
               <w:ind w:left="0"/>
             </w:pPr>
           </w:p>
@@ -4220,7 +3715,7 @@
           </w:tcPr>
           <w:p>
             <w:pPr>
-              <w:pStyle w:val="a3"/>
+              <w:pStyle w:val="BodyText"/>
               <w:ind w:left="0"/>
             </w:pPr>
           </w:p>
@@ -4231,7 +3726,7 @@
           </w:tcPr>
           <w:p>
             <w:pPr>
-              <w:pStyle w:val="a3"/>
+              <w:pStyle w:val="BodyText"/>
               <w:ind w:left="0"/>
             </w:pPr>
           </w:p>
@@ -4244,7 +3739,7 @@
           </w:tcPr>
           <w:p>
             <w:pPr>
-              <w:pStyle w:val="a3"/>
+              <w:pStyle w:val="BodyText"/>
               <w:ind w:left="0"/>
             </w:pPr>
           </w:p>
@@ -4255,7 +3750,7 @@
           </w:tcPr>
           <w:p>
             <w:pPr>
-              <w:pStyle w:val="a3"/>
+              <w:pStyle w:val="BodyText"/>
               <w:ind w:left="0"/>
             </w:pPr>
           </w:p>
@@ -4266,7 +3761,7 @@
           </w:tcPr>
           <w:p>
             <w:pPr>
-              <w:pStyle w:val="a3"/>
+              <w:pStyle w:val="BodyText"/>
               <w:ind w:left="0"/>
             </w:pPr>
           </w:p>
@@ -4279,7 +3774,7 @@
           </w:tcPr>
           <w:p>
             <w:pPr>
-              <w:pStyle w:val="a3"/>
+              <w:pStyle w:val="BodyText"/>
               <w:ind w:left="0"/>
             </w:pPr>
           </w:p>
@@ -4290,7 +3785,7 @@
           </w:tcPr>
           <w:p>
             <w:pPr>
-              <w:pStyle w:val="a3"/>
+              <w:pStyle w:val="BodyText"/>
               <w:ind w:left="0"/>
             </w:pPr>
           </w:p>
@@ -4301,7 +3796,7 @@
           </w:tcPr>
           <w:p>
             <w:pPr>
-              <w:pStyle w:val="a3"/>
+              <w:pStyle w:val="BodyText"/>
               <w:ind w:left="0"/>
             </w:pPr>
           </w:p>
@@ -4311,7 +3806,7 @@
     <w:bookmarkEnd w:id="22"/>
     <w:p>
       <w:pPr>
-        <w:pStyle w:val="a3"/>
+        <w:pStyle w:val="BodyText"/>
       </w:pPr>
       <w:r>
         <w:rPr>
@@ -4334,7 +3829,7 @@
     </w:p>
     <w:tbl>
       <w:tblPr>
-        <w:tblStyle w:val="af6"/>
+        <w:tblStyle w:val="TableGrid"/>
         <w:tblW w:w="0" w:type="auto"/>
         <w:tblInd w:w="539" w:type="dxa"/>
         <w:tblLook w:val="04A0" w:firstRow="1" w:lastRow="0" w:firstColumn="1" w:lastColumn="0" w:noHBand="0" w:noVBand="1"/>
@@ -4352,7 +3847,7 @@
           </w:tcPr>
           <w:p>
             <w:pPr>
-              <w:pStyle w:val="a3"/>
+              <w:pStyle w:val="BodyText"/>
               <w:ind w:left="0"/>
               <w:jc w:val="center"/>
               <w:rPr>
@@ -4378,7 +3873,7 @@
           </w:tcPr>
           <w:p>
             <w:pPr>
-              <w:pStyle w:val="a3"/>
+              <w:pStyle w:val="BodyText"/>
               <w:ind w:left="0"/>
             </w:pPr>
             <w:proofErr w:type="spellStart"/>
@@ -4397,15 +3892,17 @@
           </w:tcPr>
           <w:p>
             <w:pPr>
-              <w:pStyle w:val="a3"/>
+              <w:pStyle w:val="BodyText"/>
               <w:ind w:left="0"/>
             </w:pPr>
+            <w:proofErr w:type="spellStart"/>
             <w:r>
               <w:rPr>
                 <w:rFonts w:hint="eastAsia"/>
               </w:rPr>
               <w:t>IsActive</w:t>
             </w:r>
+            <w:proofErr w:type="spellEnd"/>
           </w:p>
         </w:tc>
         <w:tc>
@@ -4414,7 +3911,7 @@
           </w:tcPr>
           <w:p>
             <w:pPr>
-              <w:pStyle w:val="a3"/>
+              <w:pStyle w:val="BodyText"/>
               <w:ind w:left="0"/>
             </w:pPr>
             <w:proofErr w:type="spellStart"/>
@@ -4435,7 +3932,7 @@
           </w:tcPr>
           <w:p>
             <w:pPr>
-              <w:pStyle w:val="a3"/>
+              <w:pStyle w:val="BodyText"/>
               <w:ind w:left="0"/>
             </w:pPr>
             <w:r>
@@ -4452,7 +3949,7 @@
           </w:tcPr>
           <w:p>
             <w:pPr>
-              <w:pStyle w:val="a3"/>
+              <w:pStyle w:val="BodyText"/>
               <w:ind w:left="0"/>
             </w:pPr>
             <w:r>
@@ -4469,7 +3966,7 @@
           </w:tcPr>
           <w:p>
             <w:pPr>
-              <w:pStyle w:val="a3"/>
+              <w:pStyle w:val="BodyText"/>
               <w:ind w:left="0"/>
             </w:pPr>
             <w:proofErr w:type="spellStart"/>
@@ -4490,7 +3987,7 @@
           </w:tcPr>
           <w:p>
             <w:pPr>
-              <w:pStyle w:val="a3"/>
+              <w:pStyle w:val="BodyText"/>
               <w:ind w:left="0"/>
             </w:pPr>
           </w:p>
@@ -4501,7 +3998,7 @@
           </w:tcPr>
           <w:p>
             <w:pPr>
-              <w:pStyle w:val="a3"/>
+              <w:pStyle w:val="BodyText"/>
               <w:ind w:left="0"/>
             </w:pPr>
           </w:p>
@@ -4512,7 +4009,7 @@
           </w:tcPr>
           <w:p>
             <w:pPr>
-              <w:pStyle w:val="a3"/>
+              <w:pStyle w:val="BodyText"/>
               <w:ind w:left="0"/>
             </w:pPr>
           </w:p>
@@ -4525,7 +4022,7 @@
           </w:tcPr>
           <w:p>
             <w:pPr>
-              <w:pStyle w:val="a3"/>
+              <w:pStyle w:val="BodyText"/>
               <w:ind w:left="0"/>
             </w:pPr>
           </w:p>
@@ -4536,7 +4033,7 @@
           </w:tcPr>
           <w:p>
             <w:pPr>
-              <w:pStyle w:val="a3"/>
+              <w:pStyle w:val="BodyText"/>
               <w:ind w:left="0"/>
             </w:pPr>
           </w:p>
@@ -4547,7 +4044,7 @@
           </w:tcPr>
           <w:p>
             <w:pPr>
-              <w:pStyle w:val="a3"/>
+              <w:pStyle w:val="BodyText"/>
               <w:ind w:left="0"/>
             </w:pPr>
           </w:p>
@@ -4556,7 +4053,7 @@
     </w:tbl>
     <w:p>
       <w:pPr>
-        <w:pStyle w:val="a3"/>
+        <w:pStyle w:val="BodyText"/>
       </w:pPr>
       <w:r>
         <w:rPr>
@@ -4580,7 +4077,7 @@
     </w:p>
     <w:tbl>
       <w:tblPr>
-        <w:tblStyle w:val="af6"/>
+        <w:tblStyle w:val="TableGrid"/>
         <w:tblW w:w="9350" w:type="dxa"/>
         <w:tblInd w:w="539" w:type="dxa"/>
         <w:tblLook w:val="04A0" w:firstRow="1" w:lastRow="0" w:firstColumn="1" w:lastColumn="0" w:noHBand="0" w:noVBand="1"/>
@@ -4599,7 +4096,7 @@
           </w:tcPr>
           <w:p>
             <w:pPr>
-              <w:pStyle w:val="a3"/>
+              <w:pStyle w:val="BodyText"/>
               <w:ind w:left="0"/>
               <w:jc w:val="center"/>
               <w:rPr>
@@ -4625,7 +4122,7 @@
           </w:tcPr>
           <w:p>
             <w:pPr>
-              <w:pStyle w:val="a3"/>
+              <w:pStyle w:val="BodyText"/>
               <w:ind w:left="0"/>
               <w:jc w:val="center"/>
             </w:pPr>
@@ -4645,16 +4142,18 @@
           </w:tcPr>
           <w:p>
             <w:pPr>
-              <w:pStyle w:val="a3"/>
+              <w:pStyle w:val="BodyText"/>
               <w:ind w:left="0"/>
               <w:jc w:val="center"/>
             </w:pPr>
+            <w:proofErr w:type="spellStart"/>
             <w:r>
               <w:rPr>
                 <w:rFonts w:hint="eastAsia"/>
               </w:rPr>
               <w:t>BackupDestId</w:t>
             </w:r>
+            <w:proofErr w:type="spellEnd"/>
           </w:p>
         </w:tc>
         <w:tc>
@@ -4663,7 +4162,7 @@
           </w:tcPr>
           <w:p>
             <w:pPr>
-              <w:pStyle w:val="a3"/>
+              <w:pStyle w:val="BodyText"/>
               <w:ind w:left="0"/>
               <w:jc w:val="center"/>
             </w:pPr>
@@ -4683,16 +4182,18 @@
           </w:tcPr>
           <w:p>
             <w:pPr>
-              <w:pStyle w:val="a3"/>
+              <w:pStyle w:val="BodyText"/>
               <w:ind w:left="0"/>
               <w:jc w:val="center"/>
             </w:pPr>
+            <w:proofErr w:type="spellStart"/>
             <w:r>
               <w:rPr>
                 <w:rFonts w:hint="eastAsia"/>
               </w:rPr>
               <w:t>EndTime</w:t>
             </w:r>
+            <w:proofErr w:type="spellEnd"/>
           </w:p>
         </w:tc>
       </w:tr>
@@ -4703,7 +4204,7 @@
           </w:tcPr>
           <w:p>
             <w:pPr>
-              <w:pStyle w:val="a3"/>
+              <w:pStyle w:val="BodyText"/>
               <w:ind w:left="0"/>
             </w:pPr>
             <w:r>
@@ -4720,7 +4221,7 @@
           </w:tcPr>
           <w:p>
             <w:pPr>
-              <w:pStyle w:val="a3"/>
+              <w:pStyle w:val="BodyText"/>
               <w:ind w:left="0"/>
             </w:pPr>
             <w:r>
@@ -4737,7 +4238,7 @@
           </w:tcPr>
           <w:p>
             <w:pPr>
-              <w:pStyle w:val="a3"/>
+              <w:pStyle w:val="BodyText"/>
               <w:ind w:left="0"/>
             </w:pPr>
             <w:r>
@@ -4754,7 +4255,7 @@
           </w:tcPr>
           <w:p>
             <w:pPr>
-              <w:pStyle w:val="a3"/>
+              <w:pStyle w:val="BodyText"/>
               <w:ind w:left="0"/>
             </w:pPr>
             <w:r>
@@ -4769,13 +4270,13 @@
     </w:tbl>
     <w:p>
       <w:pPr>
-        <w:pStyle w:val="a3"/>
+        <w:pStyle w:val="BodyText"/>
         <w:ind w:left="0"/>
       </w:pPr>
     </w:p>
     <w:tbl>
       <w:tblPr>
-        <w:tblStyle w:val="af6"/>
+        <w:tblStyle w:val="TableGrid"/>
         <w:tblW w:w="0" w:type="auto"/>
         <w:tblInd w:w="539" w:type="dxa"/>
         <w:tblLook w:val="04A0" w:firstRow="1" w:lastRow="0" w:firstColumn="1" w:lastColumn="0" w:noHBand="0" w:noVBand="1"/>
@@ -4793,7 +4294,7 @@
           </w:tcPr>
           <w:p>
             <w:pPr>
-              <w:pStyle w:val="a3"/>
+              <w:pStyle w:val="BodyText"/>
               <w:ind w:left="0"/>
               <w:jc w:val="center"/>
               <w:rPr>
@@ -4819,7 +4320,7 @@
           </w:tcPr>
           <w:p>
             <w:pPr>
-              <w:pStyle w:val="a3"/>
+              <w:pStyle w:val="BodyText"/>
               <w:ind w:left="0"/>
             </w:pPr>
             <w:proofErr w:type="spellStart"/>
@@ -4838,15 +4339,17 @@
           </w:tcPr>
           <w:p>
             <w:pPr>
-              <w:pStyle w:val="a3"/>
+              <w:pStyle w:val="BodyText"/>
               <w:ind w:left="0"/>
             </w:pPr>
+            <w:proofErr w:type="spellStart"/>
             <w:r>
               <w:rPr>
                 <w:rFonts w:hint="eastAsia"/>
               </w:rPr>
               <w:t>IsActive</w:t>
             </w:r>
+            <w:proofErr w:type="spellEnd"/>
           </w:p>
         </w:tc>
         <w:tc>
@@ -4855,7 +4358,7 @@
           </w:tcPr>
           <w:p>
             <w:pPr>
-              <w:pStyle w:val="a3"/>
+              <w:pStyle w:val="BodyText"/>
               <w:ind w:left="0"/>
             </w:pPr>
             <w:proofErr w:type="spellStart"/>
@@ -4876,7 +4379,7 @@
           </w:tcPr>
           <w:p>
             <w:pPr>
-              <w:pStyle w:val="a3"/>
+              <w:pStyle w:val="BodyText"/>
               <w:ind w:left="0"/>
             </w:pPr>
             <w:r>
@@ -4894,7 +4397,7 @@
           </w:tcPr>
           <w:p>
             <w:pPr>
-              <w:pStyle w:val="a3"/>
+              <w:pStyle w:val="BodyText"/>
               <w:ind w:left="0"/>
             </w:pPr>
             <w:r>
@@ -4911,7 +4414,7 @@
           </w:tcPr>
           <w:p>
             <w:pPr>
-              <w:pStyle w:val="a3"/>
+              <w:pStyle w:val="BodyText"/>
               <w:ind w:left="0"/>
             </w:pPr>
             <w:r>
@@ -4927,7 +4430,7 @@
           </w:tcPr>
           <w:p>
             <w:pPr>
-              <w:pStyle w:val="a3"/>
+              <w:pStyle w:val="BodyText"/>
               <w:ind w:left="0"/>
             </w:pPr>
             <w:r>
@@ -4944,7 +4447,7 @@
           </w:tcPr>
           <w:p>
             <w:pPr>
-              <w:pStyle w:val="a3"/>
+              <w:pStyle w:val="BodyText"/>
               <w:ind w:left="0"/>
             </w:pPr>
             <w:r>
@@ -4961,7 +4464,7 @@
           </w:tcPr>
           <w:p>
             <w:pPr>
-              <w:pStyle w:val="a3"/>
+              <w:pStyle w:val="BodyText"/>
               <w:ind w:left="0"/>
             </w:pPr>
             <w:proofErr w:type="spellStart"/>
@@ -4982,7 +4485,7 @@
           </w:tcPr>
           <w:p>
             <w:pPr>
-              <w:pStyle w:val="a3"/>
+              <w:pStyle w:val="BodyText"/>
               <w:ind w:left="0"/>
             </w:pPr>
           </w:p>
@@ -4993,7 +4496,7 @@
           </w:tcPr>
           <w:p>
             <w:pPr>
-              <w:pStyle w:val="a3"/>
+              <w:pStyle w:val="BodyText"/>
               <w:ind w:left="0"/>
             </w:pPr>
           </w:p>
@@ -5004,7 +4507,7 @@
           </w:tcPr>
           <w:p>
             <w:pPr>
-              <w:pStyle w:val="a3"/>
+              <w:pStyle w:val="BodyText"/>
               <w:ind w:left="0"/>
             </w:pPr>
           </w:p>
@@ -5013,7 +4516,7 @@
     </w:tbl>
     <w:p>
       <w:pPr>
-        <w:pStyle w:val="a3"/>
+        <w:pStyle w:val="BodyText"/>
       </w:pPr>
       <w:r>
         <w:rPr>
@@ -5057,7 +4560,7 @@
     </w:p>
     <w:p>
       <w:pPr>
-        <w:pStyle w:val="a3"/>
+        <w:pStyle w:val="BodyText"/>
       </w:pPr>
       <w:r>
         <w:rPr>
@@ -5090,8 +4593,13 @@
       </w:r>
       <w:proofErr w:type="spellEnd"/>
       <w:r>
-        <w:t>. EndTime</w:t>
-      </w:r>
+        <w:t xml:space="preserve">. </w:t>
+      </w:r>
+      <w:proofErr w:type="spellStart"/>
+      <w:r>
+        <w:t>EndTime</w:t>
+      </w:r>
+      <w:proofErr w:type="spellEnd"/>
       <w:r>
         <w:t>)</w:t>
       </w:r>
@@ -5107,7 +4615,7 @@
     </w:p>
     <w:p>
       <w:pPr>
-        <w:pStyle w:val="a3"/>
+        <w:pStyle w:val="BodyText"/>
       </w:pPr>
       <w:r>
         <w:t>After ch</w:t>
@@ -5121,7 +4629,7 @@
     </w:p>
     <w:tbl>
       <w:tblPr>
-        <w:tblStyle w:val="af6"/>
+        <w:tblStyle w:val="TableGrid"/>
         <w:tblW w:w="9350" w:type="dxa"/>
         <w:tblInd w:w="539" w:type="dxa"/>
         <w:tblLook w:val="04A0" w:firstRow="1" w:lastRow="0" w:firstColumn="1" w:lastColumn="0" w:noHBand="0" w:noVBand="1"/>
@@ -5140,7 +4648,7 @@
           </w:tcPr>
           <w:p>
             <w:pPr>
-              <w:pStyle w:val="a3"/>
+              <w:pStyle w:val="BodyText"/>
               <w:ind w:left="0"/>
               <w:jc w:val="center"/>
               <w:rPr>
@@ -5166,7 +4674,7 @@
           </w:tcPr>
           <w:p>
             <w:pPr>
-              <w:pStyle w:val="a3"/>
+              <w:pStyle w:val="BodyText"/>
               <w:ind w:left="0"/>
               <w:jc w:val="center"/>
             </w:pPr>
@@ -5186,16 +4694,18 @@
           </w:tcPr>
           <w:p>
             <w:pPr>
-              <w:pStyle w:val="a3"/>
+              <w:pStyle w:val="BodyText"/>
               <w:ind w:left="0"/>
               <w:jc w:val="center"/>
             </w:pPr>
+            <w:proofErr w:type="spellStart"/>
             <w:r>
               <w:rPr>
                 <w:rFonts w:hint="eastAsia"/>
               </w:rPr>
               <w:t>BackupDestId</w:t>
             </w:r>
+            <w:proofErr w:type="spellEnd"/>
           </w:p>
         </w:tc>
         <w:tc>
@@ -5204,7 +4714,7 @@
           </w:tcPr>
           <w:p>
             <w:pPr>
-              <w:pStyle w:val="a3"/>
+              <w:pStyle w:val="BodyText"/>
               <w:ind w:left="0"/>
               <w:jc w:val="center"/>
             </w:pPr>
@@ -5224,16 +4734,18 @@
           </w:tcPr>
           <w:p>
             <w:pPr>
-              <w:pStyle w:val="a3"/>
+              <w:pStyle w:val="BodyText"/>
               <w:ind w:left="0"/>
               <w:jc w:val="center"/>
             </w:pPr>
+            <w:proofErr w:type="spellStart"/>
             <w:r>
               <w:rPr>
                 <w:rFonts w:hint="eastAsia"/>
               </w:rPr>
               <w:t>EndTime</w:t>
             </w:r>
+            <w:proofErr w:type="spellEnd"/>
           </w:p>
         </w:tc>
       </w:tr>
@@ -5244,7 +4756,7 @@
           </w:tcPr>
           <w:p>
             <w:pPr>
-              <w:pStyle w:val="a3"/>
+              <w:pStyle w:val="BodyText"/>
               <w:ind w:left="0"/>
             </w:pPr>
             <w:r>
@@ -5261,7 +4773,7 @@
           </w:tcPr>
           <w:p>
             <w:pPr>
-              <w:pStyle w:val="a3"/>
+              <w:pStyle w:val="BodyText"/>
               <w:ind w:left="0"/>
             </w:pPr>
             <w:r>
@@ -5278,7 +4790,7 @@
           </w:tcPr>
           <w:p>
             <w:pPr>
-              <w:pStyle w:val="a3"/>
+              <w:pStyle w:val="BodyText"/>
               <w:ind w:left="0"/>
             </w:pPr>
             <w:r>
@@ -5295,7 +4807,7 @@
           </w:tcPr>
           <w:p>
             <w:pPr>
-              <w:pStyle w:val="a3"/>
+              <w:pStyle w:val="BodyText"/>
               <w:ind w:left="0"/>
             </w:pPr>
             <w:r>
@@ -5310,12 +4822,12 @@
     </w:tbl>
     <w:p>
       <w:pPr>
-        <w:pStyle w:val="a3"/>
+        <w:pStyle w:val="BodyText"/>
       </w:pPr>
     </w:p>
     <w:tbl>
       <w:tblPr>
-        <w:tblStyle w:val="af6"/>
+        <w:tblStyle w:val="TableGrid"/>
         <w:tblW w:w="0" w:type="auto"/>
         <w:tblInd w:w="539" w:type="dxa"/>
         <w:tblLook w:val="04A0" w:firstRow="1" w:lastRow="0" w:firstColumn="1" w:lastColumn="0" w:noHBand="0" w:noVBand="1"/>
@@ -5333,7 +4845,7 @@
           </w:tcPr>
           <w:p>
             <w:pPr>
-              <w:pStyle w:val="a3"/>
+              <w:pStyle w:val="BodyText"/>
               <w:ind w:left="0"/>
               <w:jc w:val="center"/>
               <w:rPr>
@@ -5359,7 +4871,7 @@
           </w:tcPr>
           <w:p>
             <w:pPr>
-              <w:pStyle w:val="a3"/>
+              <w:pStyle w:val="BodyText"/>
               <w:ind w:left="0"/>
             </w:pPr>
             <w:proofErr w:type="spellStart"/>
@@ -5378,15 +4890,17 @@
           </w:tcPr>
           <w:p>
             <w:pPr>
-              <w:pStyle w:val="a3"/>
+              <w:pStyle w:val="BodyText"/>
               <w:ind w:left="0"/>
             </w:pPr>
+            <w:proofErr w:type="spellStart"/>
             <w:r>
               <w:rPr>
                 <w:rFonts w:hint="eastAsia"/>
               </w:rPr>
               <w:t>IsActive</w:t>
             </w:r>
+            <w:proofErr w:type="spellEnd"/>
           </w:p>
         </w:tc>
         <w:tc>
@@ -5395,7 +4909,7 @@
           </w:tcPr>
           <w:p>
             <w:pPr>
-              <w:pStyle w:val="a3"/>
+              <w:pStyle w:val="BodyText"/>
               <w:ind w:left="0"/>
             </w:pPr>
             <w:proofErr w:type="spellStart"/>
@@ -5416,7 +4930,7 @@
           </w:tcPr>
           <w:p>
             <w:pPr>
-              <w:pStyle w:val="a3"/>
+              <w:pStyle w:val="BodyText"/>
               <w:ind w:left="0"/>
             </w:pPr>
             <w:r>
@@ -5433,7 +4947,7 @@
           </w:tcPr>
           <w:p>
             <w:pPr>
-              <w:pStyle w:val="a3"/>
+              <w:pStyle w:val="BodyText"/>
               <w:ind w:left="0"/>
             </w:pPr>
             <w:r>
@@ -5450,7 +4964,7 @@
           </w:tcPr>
           <w:p>
             <w:pPr>
-              <w:pStyle w:val="a3"/>
+              <w:pStyle w:val="BodyText"/>
               <w:ind w:left="0"/>
             </w:pPr>
             <w:r>
@@ -5466,7 +4980,7 @@
           </w:tcPr>
           <w:p>
             <w:pPr>
-              <w:pStyle w:val="a3"/>
+              <w:pStyle w:val="BodyText"/>
               <w:ind w:left="0"/>
             </w:pPr>
             <w:r>
@@ -5483,7 +4997,7 @@
           </w:tcPr>
           <w:p>
             <w:pPr>
-              <w:pStyle w:val="a3"/>
+              <w:pStyle w:val="BodyText"/>
               <w:ind w:left="0"/>
             </w:pPr>
             <w:r>
@@ -5500,7 +5014,7 @@
           </w:tcPr>
           <w:p>
             <w:pPr>
-              <w:pStyle w:val="a3"/>
+              <w:pStyle w:val="BodyText"/>
               <w:ind w:left="0"/>
             </w:pPr>
             <w:r>
@@ -5519,7 +5033,7 @@
           </w:tcPr>
           <w:p>
             <w:pPr>
-              <w:pStyle w:val="a3"/>
+              <w:pStyle w:val="BodyText"/>
               <w:ind w:left="0"/>
             </w:pPr>
           </w:p>
@@ -5530,7 +5044,7 @@
           </w:tcPr>
           <w:p>
             <w:pPr>
-              <w:pStyle w:val="a3"/>
+              <w:pStyle w:val="BodyText"/>
               <w:ind w:left="0"/>
             </w:pPr>
           </w:p>
@@ -5541,7 +5055,7 @@
           </w:tcPr>
           <w:p>
             <w:pPr>
-              <w:pStyle w:val="a3"/>
+              <w:pStyle w:val="BodyText"/>
               <w:ind w:left="0"/>
             </w:pPr>
           </w:p>
@@ -5550,7 +5064,7 @@
     </w:tbl>
     <w:p>
       <w:pPr>
-        <w:pStyle w:val="a3"/>
+        <w:pStyle w:val="BodyText"/>
       </w:pPr>
       <w:r>
         <w:rPr>
@@ -5561,7 +5075,7 @@
     </w:p>
     <w:tbl>
       <w:tblPr>
-        <w:tblStyle w:val="af6"/>
+        <w:tblStyle w:val="TableGrid"/>
         <w:tblW w:w="9350" w:type="dxa"/>
         <w:tblInd w:w="539" w:type="dxa"/>
         <w:tblLook w:val="04A0" w:firstRow="1" w:lastRow="0" w:firstColumn="1" w:lastColumn="0" w:noHBand="0" w:noVBand="1"/>
@@ -5580,7 +5094,7 @@
           </w:tcPr>
           <w:p>
             <w:pPr>
-              <w:pStyle w:val="a3"/>
+              <w:pStyle w:val="BodyText"/>
               <w:ind w:left="0"/>
               <w:jc w:val="center"/>
               <w:rPr>
@@ -5606,7 +5120,7 @@
           </w:tcPr>
           <w:p>
             <w:pPr>
-              <w:pStyle w:val="a3"/>
+              <w:pStyle w:val="BodyText"/>
               <w:ind w:left="0"/>
               <w:jc w:val="center"/>
             </w:pPr>
@@ -5626,16 +5140,18 @@
           </w:tcPr>
           <w:p>
             <w:pPr>
-              <w:pStyle w:val="a3"/>
+              <w:pStyle w:val="BodyText"/>
               <w:ind w:left="0"/>
               <w:jc w:val="center"/>
             </w:pPr>
+            <w:proofErr w:type="spellStart"/>
             <w:r>
               <w:rPr>
                 <w:rFonts w:hint="eastAsia"/>
               </w:rPr>
               <w:t>BackupDestId</w:t>
             </w:r>
+            <w:proofErr w:type="spellEnd"/>
           </w:p>
         </w:tc>
         <w:tc>
@@ -5644,7 +5160,7 @@
           </w:tcPr>
           <w:p>
             <w:pPr>
-              <w:pStyle w:val="a3"/>
+              <w:pStyle w:val="BodyText"/>
               <w:ind w:left="0"/>
               <w:jc w:val="center"/>
             </w:pPr>
@@ -5664,16 +5180,18 @@
           </w:tcPr>
           <w:p>
             <w:pPr>
-              <w:pStyle w:val="a3"/>
+              <w:pStyle w:val="BodyText"/>
               <w:ind w:left="0"/>
               <w:jc w:val="center"/>
             </w:pPr>
+            <w:proofErr w:type="spellStart"/>
             <w:r>
               <w:rPr>
                 <w:rFonts w:hint="eastAsia"/>
               </w:rPr>
               <w:t>EndTime</w:t>
             </w:r>
+            <w:proofErr w:type="spellEnd"/>
           </w:p>
         </w:tc>
       </w:tr>
@@ -5684,7 +5202,7 @@
           </w:tcPr>
           <w:p>
             <w:pPr>
-              <w:pStyle w:val="a3"/>
+              <w:pStyle w:val="BodyText"/>
               <w:ind w:left="0"/>
             </w:pPr>
             <w:r>
@@ -5701,7 +5219,7 @@
           </w:tcPr>
           <w:p>
             <w:pPr>
-              <w:pStyle w:val="a3"/>
+              <w:pStyle w:val="BodyText"/>
               <w:ind w:left="0"/>
             </w:pPr>
             <w:r>
@@ -5718,7 +5236,7 @@
           </w:tcPr>
           <w:p>
             <w:pPr>
-              <w:pStyle w:val="a3"/>
+              <w:pStyle w:val="BodyText"/>
               <w:ind w:left="0"/>
             </w:pPr>
             <w:r>
@@ -5735,7 +5253,7 @@
           </w:tcPr>
           <w:p>
             <w:pPr>
-              <w:pStyle w:val="a3"/>
+              <w:pStyle w:val="BodyText"/>
               <w:ind w:left="0"/>
             </w:pPr>
             <w:r>
@@ -5750,12 +5268,12 @@
     </w:tbl>
     <w:p>
       <w:pPr>
-        <w:pStyle w:val="a3"/>
+        <w:pStyle w:val="BodyText"/>
       </w:pPr>
     </w:p>
     <w:tbl>
       <w:tblPr>
-        <w:tblStyle w:val="af6"/>
+        <w:tblStyle w:val="TableGrid"/>
         <w:tblW w:w="0" w:type="auto"/>
         <w:tblInd w:w="539" w:type="dxa"/>
         <w:tblLook w:val="04A0" w:firstRow="1" w:lastRow="0" w:firstColumn="1" w:lastColumn="0" w:noHBand="0" w:noVBand="1"/>
@@ -5773,7 +5291,7 @@
           </w:tcPr>
           <w:p>
             <w:pPr>
-              <w:pStyle w:val="a3"/>
+              <w:pStyle w:val="BodyText"/>
               <w:ind w:left="0"/>
               <w:jc w:val="center"/>
               <w:rPr>
@@ -5799,7 +5317,7 @@
           </w:tcPr>
           <w:p>
             <w:pPr>
-              <w:pStyle w:val="a3"/>
+              <w:pStyle w:val="BodyText"/>
               <w:ind w:left="0"/>
             </w:pPr>
             <w:proofErr w:type="spellStart"/>
@@ -5818,15 +5336,17 @@
           </w:tcPr>
           <w:p>
             <w:pPr>
-              <w:pStyle w:val="a3"/>
+              <w:pStyle w:val="BodyText"/>
               <w:ind w:left="0"/>
             </w:pPr>
+            <w:proofErr w:type="spellStart"/>
             <w:r>
               <w:rPr>
                 <w:rFonts w:hint="eastAsia"/>
               </w:rPr>
               <w:t>IsActive</w:t>
             </w:r>
+            <w:proofErr w:type="spellEnd"/>
           </w:p>
         </w:tc>
         <w:tc>
@@ -5835,7 +5355,7 @@
           </w:tcPr>
           <w:p>
             <w:pPr>
-              <w:pStyle w:val="a3"/>
+              <w:pStyle w:val="BodyText"/>
               <w:ind w:left="0"/>
             </w:pPr>
             <w:proofErr w:type="spellStart"/>
@@ -5856,7 +5376,7 @@
           </w:tcPr>
           <w:p>
             <w:pPr>
-              <w:pStyle w:val="a3"/>
+              <w:pStyle w:val="BodyText"/>
               <w:ind w:left="0"/>
             </w:pPr>
             <w:r>
@@ -5873,7 +5393,7 @@
           </w:tcPr>
           <w:p>
             <w:pPr>
-              <w:pStyle w:val="a3"/>
+              <w:pStyle w:val="BodyText"/>
               <w:ind w:left="0"/>
             </w:pPr>
             <w:r>
@@ -5890,7 +5410,7 @@
           </w:tcPr>
           <w:p>
             <w:pPr>
-              <w:pStyle w:val="a3"/>
+              <w:pStyle w:val="BodyText"/>
               <w:ind w:left="0"/>
             </w:pPr>
             <w:r>
@@ -5906,7 +5426,7 @@
           </w:tcPr>
           <w:p>
             <w:pPr>
-              <w:pStyle w:val="a3"/>
+              <w:pStyle w:val="BodyText"/>
               <w:ind w:left="0"/>
             </w:pPr>
             <w:r>
@@ -5923,7 +5443,7 @@
           </w:tcPr>
           <w:p>
             <w:pPr>
-              <w:pStyle w:val="a3"/>
+              <w:pStyle w:val="BodyText"/>
               <w:ind w:left="0"/>
               <w:rPr>
                 <w:b/>
@@ -5944,7 +5464,7 @@
           </w:tcPr>
           <w:p>
             <w:pPr>
-              <w:pStyle w:val="a3"/>
+              <w:pStyle w:val="BodyText"/>
               <w:ind w:left="0"/>
             </w:pPr>
             <w:r>
@@ -5963,7 +5483,7 @@
           </w:tcPr>
           <w:p>
             <w:pPr>
-              <w:pStyle w:val="a3"/>
+              <w:pStyle w:val="BodyText"/>
               <w:ind w:left="0"/>
             </w:pPr>
           </w:p>
@@ -5974,7 +5494,7 @@
           </w:tcPr>
           <w:p>
             <w:pPr>
-              <w:pStyle w:val="a3"/>
+              <w:pStyle w:val="BodyText"/>
               <w:ind w:left="0"/>
             </w:pPr>
           </w:p>
@@ -5985,7 +5505,7 @@
           </w:tcPr>
           <w:p>
             <w:pPr>
-              <w:pStyle w:val="a3"/>
+              <w:pStyle w:val="BodyText"/>
               <w:ind w:left="0"/>
             </w:pPr>
           </w:p>
@@ -5994,12 +5514,12 @@
     </w:tbl>
     <w:p>
       <w:pPr>
-        <w:pStyle w:val="a3"/>
-      </w:pPr>
-    </w:p>
-    <w:p>
-      <w:pPr>
-        <w:pStyle w:val="a3"/>
+        <w:pStyle w:val="BodyText"/>
+      </w:pPr>
+    </w:p>
+    <w:p>
+      <w:pPr>
+        <w:pStyle w:val="BodyText"/>
       </w:pPr>
       <w:r>
         <w:rPr>
@@ -6029,7 +5549,7 @@
     </w:p>
     <w:p>
       <w:pPr>
-        <w:pStyle w:val="a3"/>
+        <w:pStyle w:val="BodyText"/>
       </w:pPr>
     </w:p>
     <w:p>
@@ -6042,7 +5562,7 @@
     </w:p>
     <w:p>
       <w:pPr>
-        <w:pStyle w:val="a3"/>
+        <w:pStyle w:val="BodyText"/>
       </w:pPr>
       <w:r>
         <w:lastRenderedPageBreak/>
@@ -6060,7 +5580,7 @@
     </w:p>
     <w:p>
       <w:pPr>
-        <w:pStyle w:val="a3"/>
+        <w:pStyle w:val="BodyText"/>
         <w:rPr>
           <w:u w:val="single"/>
         </w:rPr>
@@ -6080,7 +5600,7 @@
     </w:p>
     <w:p>
       <w:pPr>
-        <w:pStyle w:val="a3"/>
+        <w:pStyle w:val="BodyText"/>
         <w:ind w:left="2160"/>
       </w:pPr>
       <w:r>
@@ -6089,7 +5609,7 @@
     </w:p>
     <w:p>
       <w:pPr>
-        <w:pStyle w:val="a3"/>
+        <w:pStyle w:val="BodyText"/>
         <w:ind w:left="1440"/>
         <w:rPr>
           <w:u w:val="single"/>
@@ -6104,7 +5624,7 @@
     </w:p>
     <w:p>
       <w:pPr>
-        <w:pStyle w:val="a3"/>
+        <w:pStyle w:val="BodyText"/>
         <w:ind w:left="2223"/>
       </w:pPr>
       <w:r>
@@ -6121,7 +5641,7 @@
     </w:p>
     <w:p>
       <w:pPr>
-        <w:pStyle w:val="a3"/>
+        <w:pStyle w:val="BodyText"/>
         <w:ind w:left="2223"/>
       </w:pPr>
       <w:r>
@@ -6130,7 +5650,7 @@
     </w:p>
     <w:p>
       <w:pPr>
-        <w:pStyle w:val="a3"/>
+        <w:pStyle w:val="BodyText"/>
         <w:ind w:left="1440"/>
         <w:rPr>
           <w:u w:val="single"/>
@@ -6145,7 +5665,7 @@
     </w:p>
     <w:p>
       <w:pPr>
-        <w:pStyle w:val="a3"/>
+        <w:pStyle w:val="BodyText"/>
         <w:ind w:left="2223"/>
       </w:pPr>
       <w:r>
@@ -6203,7 +5723,7 @@
     </w:p>
     <w:p>
       <w:pPr>
-        <w:pStyle w:val="a3"/>
+        <w:pStyle w:val="BodyText"/>
         <w:ind w:left="2223"/>
       </w:pPr>
       <w:r>
@@ -6221,7 +5741,7 @@
     </w:p>
     <w:p>
       <w:pPr>
-        <w:pStyle w:val="a3"/>
+        <w:pStyle w:val="BodyText"/>
       </w:pPr>
       <w:r>
         <w:rPr>
@@ -6267,13 +5787,13 @@
     </w:p>
     <w:p>
       <w:pPr>
-        <w:pStyle w:val="a3"/>
+        <w:pStyle w:val="BodyText"/>
         <w:ind w:left="0"/>
       </w:pPr>
     </w:p>
     <w:p>
       <w:pPr>
-        <w:pStyle w:val="a3"/>
+        <w:pStyle w:val="BodyText"/>
       </w:pPr>
     </w:p>
     <w:p>
@@ -6293,8 +5813,13 @@
         </w:numPr>
       </w:pPr>
       <w:r>
-        <w:t>Read an</w:t>
-      </w:r>
+        <w:t xml:space="preserve">Read </w:t>
+      </w:r>
+      <w:proofErr w:type="gramStart"/>
+      <w:r>
+        <w:t>an</w:t>
+      </w:r>
+      <w:proofErr w:type="gramEnd"/>
       <w:r>
         <w:t xml:space="preserve"> video,</w:t>
       </w:r>
@@ -6304,7 +5829,7 @@
     </w:p>
     <w:p>
       <w:pPr>
-        <w:pStyle w:val="a3"/>
+        <w:pStyle w:val="BodyText"/>
       </w:pPr>
       <w:r>
         <w:t>Nothing should</w:t>
@@ -6315,7 +5840,7 @@
     </w:p>
     <w:p>
       <w:pPr>
-        <w:pStyle w:val="a3"/>
+        <w:pStyle w:val="BodyText"/>
       </w:pPr>
     </w:p>
     <w:p>
@@ -6335,7 +5860,7 @@
     </w:p>
     <w:p>
       <w:pPr>
-        <w:pStyle w:val="a3"/>
+        <w:pStyle w:val="BodyText"/>
       </w:pPr>
       <w:r>
         <w:t>When free space on client local file system is not enough, trimming will happen.</w:t>
@@ -6343,7 +5868,7 @@
     </w:p>
     <w:p>
       <w:pPr>
-        <w:pStyle w:val="a3"/>
+        <w:pStyle w:val="BodyText"/>
       </w:pPr>
       <w:r>
         <w:rPr>
@@ -6370,7 +5895,7 @@
     </w:p>
     <w:p>
       <w:pPr>
-        <w:pStyle w:val="a3"/>
+        <w:pStyle w:val="BodyText"/>
       </w:pPr>
       <w:r>
         <w:rPr>
@@ -6384,7 +5909,7 @@
     </w:p>
     <w:p>
       <w:pPr>
-        <w:pStyle w:val="a4"/>
+        <w:pStyle w:val="ListParagraph"/>
         <w:ind w:left="899" w:firstLine="541"/>
         <w:rPr>
           <w:rFonts w:ascii="Times New Roman" w:hAnsi="Times New Roman"/>
@@ -6493,7 +6018,7 @@
     </w:p>
     <w:p>
       <w:pPr>
-        <w:pStyle w:val="a4"/>
+        <w:pStyle w:val="ListParagraph"/>
         <w:ind w:left="899" w:firstLine="541"/>
         <w:rPr>
           <w:rFonts w:ascii="Times New Roman" w:hAnsi="Times New Roman"/>
@@ -6586,7 +6111,7 @@
     </w:p>
     <w:p>
       <w:pPr>
-        <w:pStyle w:val="a3"/>
+        <w:pStyle w:val="BodyText"/>
         <w:rPr>
           <w:u w:val="single"/>
         </w:rPr>
@@ -6600,7 +6125,7 @@
     </w:p>
     <w:p>
       <w:pPr>
-        <w:pStyle w:val="a4"/>
+        <w:pStyle w:val="ListParagraph"/>
         <w:ind w:left="899" w:firstLine="541"/>
         <w:rPr>
           <w:rFonts w:ascii="Times New Roman" w:hAnsi="Times New Roman"/>
@@ -6721,7 +6246,7 @@
     </w:p>
     <w:p>
       <w:pPr>
-        <w:pStyle w:val="a4"/>
+        <w:pStyle w:val="ListParagraph"/>
         <w:ind w:left="899" w:firstLine="541"/>
         <w:rPr>
           <w:rFonts w:ascii="Times New Roman" w:hAnsi="Times New Roman"/>
@@ -6781,7 +6306,7 @@
     </w:p>
     <w:p>
       <w:pPr>
-        <w:pStyle w:val="a8"/>
+        <w:pStyle w:val="Title"/>
         <w:jc w:val="left"/>
       </w:pPr>
     </w:p>
@@ -6998,7 +6523,7 @@
         </w:numPr>
         <w:ind w:left="1083"/>
         <w:rPr>
-          <w:rStyle w:val="Char"/>
+          <w:rStyle w:val="BodyTextChar"/>
           <w:rFonts w:ascii="Arial" w:hAnsiTheme="minorHAnsi"/>
           <w:sz w:val="27"/>
         </w:rPr>
@@ -7103,7 +6628,7 @@
     </w:p>
     <w:p>
       <w:pPr>
-        <w:pStyle w:val="a3"/>
+        <w:pStyle w:val="BodyText"/>
       </w:pPr>
       <w:r>
         <w:t xml:space="preserve">We need a new table for </w:t>
@@ -7129,7 +6654,7 @@
     </w:p>
     <w:p>
       <w:pPr>
-        <w:pStyle w:val="a3"/>
+        <w:pStyle w:val="BodyText"/>
       </w:pPr>
       <w:proofErr w:type="spellStart"/>
       <w:r>
@@ -7142,18 +6667,23 @@
     </w:p>
     <w:p>
       <w:pPr>
-        <w:pStyle w:val="a3"/>
-      </w:pPr>
-      <w:r>
-        <w:t>IsActive: it is use to indicate whether continue backup this channel’s data.</w:t>
-      </w:r>
-    </w:p>
-    <w:p>
-      <w:pPr>
-        <w:pStyle w:val="a3"/>
+        <w:pStyle w:val="BodyText"/>
       </w:pPr>
       <w:proofErr w:type="spellStart"/>
       <w:r>
+        <w:t>IsActive</w:t>
+      </w:r>
+      <w:proofErr w:type="spellEnd"/>
+      <w:r>
+        <w:t>: it is use to indicate whether continue backup this channel’s data.</w:t>
+      </w:r>
+    </w:p>
+    <w:p>
+      <w:pPr>
+        <w:pStyle w:val="BodyText"/>
+      </w:pPr>
+      <w:proofErr w:type="spellStart"/>
+      <w:r>
         <w:t>BackupEndTime</w:t>
       </w:r>
       <w:proofErr w:type="spellEnd"/>
@@ -7175,7 +6705,7 @@
     </w:p>
     <w:p>
       <w:pPr>
-        <w:pStyle w:val="a3"/>
+        <w:pStyle w:val="BodyText"/>
       </w:pPr>
       <w:r>
         <w:t xml:space="preserve">If its value is less than the </w:t>
@@ -7199,7 +6729,7 @@
     </w:p>
     <w:tbl>
       <w:tblPr>
-        <w:tblStyle w:val="af6"/>
+        <w:tblStyle w:val="TableGrid"/>
         <w:tblW w:w="0" w:type="auto"/>
         <w:jc w:val="center"/>
         <w:tblLook w:val="04A0" w:firstRow="1" w:lastRow="0" w:firstColumn="1" w:lastColumn="0" w:noHBand="0" w:noVBand="1"/>
@@ -7220,7 +6750,7 @@
           </w:tcPr>
           <w:p>
             <w:pPr>
-              <w:pStyle w:val="a3"/>
+              <w:pStyle w:val="BodyText"/>
               <w:ind w:left="0"/>
               <w:jc w:val="center"/>
               <w:rPr>
@@ -7249,7 +6779,7 @@
           </w:tcPr>
           <w:p>
             <w:pPr>
-              <w:pStyle w:val="a3"/>
+              <w:pStyle w:val="BodyText"/>
               <w:ind w:left="0"/>
               <w:jc w:val="center"/>
             </w:pPr>
@@ -7269,16 +6799,18 @@
           </w:tcPr>
           <w:p>
             <w:pPr>
-              <w:pStyle w:val="a3"/>
+              <w:pStyle w:val="BodyText"/>
               <w:ind w:left="0"/>
               <w:jc w:val="center"/>
             </w:pPr>
+            <w:proofErr w:type="spellStart"/>
             <w:r>
               <w:rPr>
                 <w:rFonts w:hint="eastAsia"/>
               </w:rPr>
               <w:t>IsActive</w:t>
             </w:r>
+            <w:proofErr w:type="spellEnd"/>
           </w:p>
         </w:tc>
         <w:tc>
@@ -7287,7 +6819,7 @@
           </w:tcPr>
           <w:p>
             <w:pPr>
-              <w:pStyle w:val="a3"/>
+              <w:pStyle w:val="BodyText"/>
               <w:ind w:left="0"/>
               <w:jc w:val="center"/>
             </w:pPr>
@@ -7315,7 +6847,7 @@
           </w:tcPr>
           <w:p>
             <w:pPr>
-              <w:pStyle w:val="a3"/>
+              <w:pStyle w:val="BodyText"/>
               <w:ind w:left="0"/>
             </w:pPr>
           </w:p>
@@ -7326,7 +6858,7 @@
           </w:tcPr>
           <w:p>
             <w:pPr>
-              <w:pStyle w:val="a3"/>
+              <w:pStyle w:val="BodyText"/>
               <w:ind w:left="0"/>
               <w:jc w:val="center"/>
             </w:pPr>
@@ -7338,7 +6870,7 @@
           </w:tcPr>
           <w:p>
             <w:pPr>
-              <w:pStyle w:val="a3"/>
+              <w:pStyle w:val="BodyText"/>
               <w:ind w:left="0"/>
               <w:jc w:val="center"/>
             </w:pPr>
@@ -7355,7 +6887,7 @@
           </w:tcPr>
           <w:p>
             <w:pPr>
-              <w:pStyle w:val="a3"/>
+              <w:pStyle w:val="BodyText"/>
               <w:ind w:left="0"/>
             </w:pPr>
           </w:p>
@@ -7366,7 +6898,7 @@
           </w:tcPr>
           <w:p>
             <w:pPr>
-              <w:pStyle w:val="a3"/>
+              <w:pStyle w:val="BodyText"/>
               <w:ind w:left="0"/>
               <w:jc w:val="center"/>
             </w:pPr>
@@ -7378,7 +6910,7 @@
           </w:tcPr>
           <w:p>
             <w:pPr>
-              <w:pStyle w:val="a3"/>
+              <w:pStyle w:val="BodyText"/>
               <w:ind w:left="0"/>
               <w:jc w:val="center"/>
             </w:pPr>
@@ -7388,7 +6920,7 @@
     </w:tbl>
     <w:p>
       <w:pPr>
-        <w:pStyle w:val="a3"/>
+        <w:pStyle w:val="BodyText"/>
       </w:pPr>
     </w:p>
     <w:p>
@@ -7429,7 +6961,7 @@
     </w:p>
     <w:p>
       <w:pPr>
-        <w:pStyle w:val="a3"/>
+        <w:pStyle w:val="BodyText"/>
       </w:pPr>
       <w:r>
         <w:t>N/A</w:t>
@@ -7464,7 +6996,7 @@
     </w:p>
     <w:p>
       <w:pPr>
-        <w:pStyle w:val="a3"/>
+        <w:pStyle w:val="BodyText"/>
         <w:rPr>
           <w:sz w:val="30"/>
           <w:szCs w:val="30"/>
@@ -7497,7 +7029,7 @@
     </w:p>
     <w:p>
       <w:pPr>
-        <w:pStyle w:val="a3"/>
+        <w:pStyle w:val="BodyText"/>
         <w:rPr>
           <w:sz w:val="30"/>
           <w:szCs w:val="30"/>
@@ -7525,7 +7057,7 @@
     </w:p>
     <w:p>
       <w:pPr>
-        <w:pStyle w:val="a3"/>
+        <w:pStyle w:val="BodyText"/>
       </w:pPr>
       <w:r>
         <w:t>N/A</w:t>
@@ -7547,7 +7079,7 @@
 </file>
 
 <file path=word/endnotes.xml><?xml version="1.0" encoding="utf-8"?>
-<w:endnotes xmlns:wpc="http://schemas.microsoft.com/office/word/2010/wordprocessingCanvas" xmlns:mc="http://schemas.openxmlformats.org/markup-compatibility/2006" xmlns:o="urn:schemas-microsoft-com:office:office" xmlns:r="http://schemas.openxmlformats.org/officeDocument/2006/relationships" xmlns:m="http://schemas.openxmlformats.org/officeDocument/2006/math" xmlns:v="urn:schemas-microsoft-com:vml" xmlns:wp14="http://schemas.microsoft.com/office/word/2010/wordprocessingDrawing" xmlns:wp="http://schemas.openxmlformats.org/drawingml/2006/wordprocessingDrawing" xmlns:w10="urn:schemas-microsoft-com:office:word" xmlns:w="http://schemas.openxmlformats.org/wordprocessingml/2006/main" xmlns:w14="http://schemas.microsoft.com/office/word/2010/wordml" xmlns:w15="http://schemas.microsoft.com/office/word/2012/wordml" xmlns:wpg="http://schemas.microsoft.com/office/word/2010/wordprocessingGroup" xmlns:wpi="http://schemas.microsoft.com/office/word/2010/wordprocessingInk" xmlns:wne="http://schemas.microsoft.com/office/word/2006/wordml" xmlns:wps="http://schemas.microsoft.com/office/word/2010/wordprocessingShape" mc:Ignorable="w14 w15 wp14">
+<w:endnotes xmlns:wpc="http://schemas.microsoft.com/office/word/2010/wordprocessingCanvas" xmlns:cx="http://schemas.microsoft.com/office/drawing/2014/chartex" xmlns:cx1="http://schemas.microsoft.com/office/drawing/2015/9/8/chartex" xmlns:mc="http://schemas.openxmlformats.org/markup-compatibility/2006" xmlns:o="urn:schemas-microsoft-com:office:office" xmlns:r="http://schemas.openxmlformats.org/officeDocument/2006/relationships" xmlns:m="http://schemas.openxmlformats.org/officeDocument/2006/math" xmlns:v="urn:schemas-microsoft-com:vml" xmlns:wp14="http://schemas.microsoft.com/office/word/2010/wordprocessingDrawing" xmlns:wp="http://schemas.openxmlformats.org/drawingml/2006/wordprocessingDrawing" xmlns:w10="urn:schemas-microsoft-com:office:word" xmlns:w="http://schemas.openxmlformats.org/wordprocessingml/2006/main" xmlns:w14="http://schemas.microsoft.com/office/word/2010/wordml" xmlns:w15="http://schemas.microsoft.com/office/word/2012/wordml" xmlns:w16se="http://schemas.microsoft.com/office/word/2015/wordml/symex" xmlns:wpg="http://schemas.microsoft.com/office/word/2010/wordprocessingGroup" xmlns:wpi="http://schemas.microsoft.com/office/word/2010/wordprocessingInk" xmlns:wne="http://schemas.microsoft.com/office/word/2006/wordml" xmlns:wps="http://schemas.microsoft.com/office/word/2010/wordprocessingShape" mc:Ignorable="w14 w15 w16se wp14">
   <w:endnote w:type="separator" w:id="-1">
     <w:p>
       <w:r>
@@ -7566,7 +7098,7 @@
 </file>
 
 <file path=word/footer1.xml><?xml version="1.0" encoding="utf-8"?>
-<w:ftr xmlns:wpc="http://schemas.microsoft.com/office/word/2010/wordprocessingCanvas" xmlns:mc="http://schemas.openxmlformats.org/markup-compatibility/2006" xmlns:o="urn:schemas-microsoft-com:office:office" xmlns:r="http://schemas.openxmlformats.org/officeDocument/2006/relationships" xmlns:m="http://schemas.openxmlformats.org/officeDocument/2006/math" xmlns:v="urn:schemas-microsoft-com:vml" xmlns:wp14="http://schemas.microsoft.com/office/word/2010/wordprocessingDrawing" xmlns:wp="http://schemas.openxmlformats.org/drawingml/2006/wordprocessingDrawing" xmlns:w10="urn:schemas-microsoft-com:office:word" xmlns:w="http://schemas.openxmlformats.org/wordprocessingml/2006/main" xmlns:w14="http://schemas.microsoft.com/office/word/2010/wordml" xmlns:w15="http://schemas.microsoft.com/office/word/2012/wordml" xmlns:wpg="http://schemas.microsoft.com/office/word/2010/wordprocessingGroup" xmlns:wpi="http://schemas.microsoft.com/office/word/2010/wordprocessingInk" xmlns:wne="http://schemas.microsoft.com/office/word/2006/wordml" xmlns:wps="http://schemas.microsoft.com/office/word/2010/wordprocessingShape" mc:Ignorable="w14 w15 wp14">
+<w:ftr xmlns:wpc="http://schemas.microsoft.com/office/word/2010/wordprocessingCanvas" xmlns:cx="http://schemas.microsoft.com/office/drawing/2014/chartex" xmlns:cx1="http://schemas.microsoft.com/office/drawing/2015/9/8/chartex" xmlns:mc="http://schemas.openxmlformats.org/markup-compatibility/2006" xmlns:o="urn:schemas-microsoft-com:office:office" xmlns:r="http://schemas.openxmlformats.org/officeDocument/2006/relationships" xmlns:m="http://schemas.openxmlformats.org/officeDocument/2006/math" xmlns:v="urn:schemas-microsoft-com:vml" xmlns:wp14="http://schemas.microsoft.com/office/word/2010/wordprocessingDrawing" xmlns:wp="http://schemas.openxmlformats.org/drawingml/2006/wordprocessingDrawing" xmlns:w10="urn:schemas-microsoft-com:office:word" xmlns:w="http://schemas.openxmlformats.org/wordprocessingml/2006/main" xmlns:w14="http://schemas.microsoft.com/office/word/2010/wordml" xmlns:w15="http://schemas.microsoft.com/office/word/2012/wordml" xmlns:w16se="http://schemas.microsoft.com/office/word/2015/wordml/symex" xmlns:wpg="http://schemas.microsoft.com/office/word/2010/wordprocessingGroup" xmlns:wpi="http://schemas.microsoft.com/office/word/2010/wordprocessingInk" xmlns:wne="http://schemas.microsoft.com/office/word/2006/wordml" xmlns:wps="http://schemas.microsoft.com/office/word/2010/wordprocessingShape" mc:Ignorable="w14 w15 w16se wp14">
   <w:p>
     <w:pPr>
       <w:spacing w:line="14" w:lineRule="auto"/>
@@ -7715,7 +7247,7 @@
 </file>
 
 <file path=word/footer2.xml><?xml version="1.0" encoding="utf-8"?>
-<w:ftr xmlns:wpc="http://schemas.microsoft.com/office/word/2010/wordprocessingCanvas" xmlns:mc="http://schemas.openxmlformats.org/markup-compatibility/2006" xmlns:o="urn:schemas-microsoft-com:office:office" xmlns:r="http://schemas.openxmlformats.org/officeDocument/2006/relationships" xmlns:m="http://schemas.openxmlformats.org/officeDocument/2006/math" xmlns:v="urn:schemas-microsoft-com:vml" xmlns:wp14="http://schemas.microsoft.com/office/word/2010/wordprocessingDrawing" xmlns:wp="http://schemas.openxmlformats.org/drawingml/2006/wordprocessingDrawing" xmlns:w10="urn:schemas-microsoft-com:office:word" xmlns:w="http://schemas.openxmlformats.org/wordprocessingml/2006/main" xmlns:w14="http://schemas.microsoft.com/office/word/2010/wordml" xmlns:w15="http://schemas.microsoft.com/office/word/2012/wordml" xmlns:wpg="http://schemas.microsoft.com/office/word/2010/wordprocessingGroup" xmlns:wpi="http://schemas.microsoft.com/office/word/2010/wordprocessingInk" xmlns:wne="http://schemas.microsoft.com/office/word/2006/wordml" xmlns:wps="http://schemas.microsoft.com/office/word/2010/wordprocessingShape" mc:Ignorable="w14 w15 wp14">
+<w:ftr xmlns:wpc="http://schemas.microsoft.com/office/word/2010/wordprocessingCanvas" xmlns:cx="http://schemas.microsoft.com/office/drawing/2014/chartex" xmlns:cx1="http://schemas.microsoft.com/office/drawing/2015/9/8/chartex" xmlns:mc="http://schemas.openxmlformats.org/markup-compatibility/2006" xmlns:o="urn:schemas-microsoft-com:office:office" xmlns:r="http://schemas.openxmlformats.org/officeDocument/2006/relationships" xmlns:m="http://schemas.openxmlformats.org/officeDocument/2006/math" xmlns:v="urn:schemas-microsoft-com:vml" xmlns:wp14="http://schemas.microsoft.com/office/word/2010/wordprocessingDrawing" xmlns:wp="http://schemas.openxmlformats.org/drawingml/2006/wordprocessingDrawing" xmlns:w10="urn:schemas-microsoft-com:office:word" xmlns:w="http://schemas.openxmlformats.org/wordprocessingml/2006/main" xmlns:w14="http://schemas.microsoft.com/office/word/2010/wordml" xmlns:w15="http://schemas.microsoft.com/office/word/2012/wordml" xmlns:w16se="http://schemas.microsoft.com/office/word/2015/wordml/symex" xmlns:wpg="http://schemas.microsoft.com/office/word/2010/wordprocessingGroup" xmlns:wpi="http://schemas.microsoft.com/office/word/2010/wordprocessingInk" xmlns:wne="http://schemas.microsoft.com/office/word/2006/wordml" xmlns:wps="http://schemas.microsoft.com/office/word/2010/wordprocessingShape" mc:Ignorable="w14 w15 w16se wp14">
   <w:p>
     <w:pPr>
       <w:spacing w:line="14" w:lineRule="auto"/>
@@ -7870,10 +7402,10 @@
 </file>
 
 <file path=word/footer3.xml><?xml version="1.0" encoding="utf-8"?>
-<w:ftr xmlns:wpc="http://schemas.microsoft.com/office/word/2010/wordprocessingCanvas" xmlns:mc="http://schemas.openxmlformats.org/markup-compatibility/2006" xmlns:o="urn:schemas-microsoft-com:office:office" xmlns:r="http://schemas.openxmlformats.org/officeDocument/2006/relationships" xmlns:m="http://schemas.openxmlformats.org/officeDocument/2006/math" xmlns:v="urn:schemas-microsoft-com:vml" xmlns:wp14="http://schemas.microsoft.com/office/word/2010/wordprocessingDrawing" xmlns:wp="http://schemas.openxmlformats.org/drawingml/2006/wordprocessingDrawing" xmlns:w10="urn:schemas-microsoft-com:office:word" xmlns:w="http://schemas.openxmlformats.org/wordprocessingml/2006/main" xmlns:w14="http://schemas.microsoft.com/office/word/2010/wordml" xmlns:w15="http://schemas.microsoft.com/office/word/2012/wordml" xmlns:wpg="http://schemas.microsoft.com/office/word/2010/wordprocessingGroup" xmlns:wpi="http://schemas.microsoft.com/office/word/2010/wordprocessingInk" xmlns:wne="http://schemas.microsoft.com/office/word/2006/wordml" xmlns:wps="http://schemas.microsoft.com/office/word/2010/wordprocessingShape" mc:Ignorable="w14 w15 wp14">
+<w:ftr xmlns:wpc="http://schemas.microsoft.com/office/word/2010/wordprocessingCanvas" xmlns:cx="http://schemas.microsoft.com/office/drawing/2014/chartex" xmlns:cx1="http://schemas.microsoft.com/office/drawing/2015/9/8/chartex" xmlns:mc="http://schemas.openxmlformats.org/markup-compatibility/2006" xmlns:o="urn:schemas-microsoft-com:office:office" xmlns:r="http://schemas.openxmlformats.org/officeDocument/2006/relationships" xmlns:m="http://schemas.openxmlformats.org/officeDocument/2006/math" xmlns:v="urn:schemas-microsoft-com:vml" xmlns:wp14="http://schemas.microsoft.com/office/word/2010/wordprocessingDrawing" xmlns:wp="http://schemas.openxmlformats.org/drawingml/2006/wordprocessingDrawing" xmlns:w10="urn:schemas-microsoft-com:office:word" xmlns:w="http://schemas.openxmlformats.org/wordprocessingml/2006/main" xmlns:w14="http://schemas.microsoft.com/office/word/2010/wordml" xmlns:w15="http://schemas.microsoft.com/office/word/2012/wordml" xmlns:w16se="http://schemas.microsoft.com/office/word/2015/wordml/symex" xmlns:wpg="http://schemas.microsoft.com/office/word/2010/wordprocessingGroup" xmlns:wpi="http://schemas.microsoft.com/office/word/2010/wordprocessingInk" xmlns:wne="http://schemas.microsoft.com/office/word/2006/wordml" xmlns:wps="http://schemas.microsoft.com/office/word/2010/wordprocessingShape" mc:Ignorable="w14 w15 w16se wp14">
   <w:p>
     <w:pPr>
-      <w:pStyle w:val="a6"/>
+      <w:pStyle w:val="Footer"/>
     </w:pPr>
   </w:p>
   <w:p>
@@ -7889,7 +7421,7 @@
 </file>
 
 <file path=word/footer4.xml><?xml version="1.0" encoding="utf-8"?>
-<w:ftr xmlns:wpc="http://schemas.microsoft.com/office/word/2010/wordprocessingCanvas" xmlns:mc="http://schemas.openxmlformats.org/markup-compatibility/2006" xmlns:o="urn:schemas-microsoft-com:office:office" xmlns:r="http://schemas.openxmlformats.org/officeDocument/2006/relationships" xmlns:m="http://schemas.openxmlformats.org/officeDocument/2006/math" xmlns:v="urn:schemas-microsoft-com:vml" xmlns:wp14="http://schemas.microsoft.com/office/word/2010/wordprocessingDrawing" xmlns:wp="http://schemas.openxmlformats.org/drawingml/2006/wordprocessingDrawing" xmlns:w10="urn:schemas-microsoft-com:office:word" xmlns:w="http://schemas.openxmlformats.org/wordprocessingml/2006/main" xmlns:w14="http://schemas.microsoft.com/office/word/2010/wordml" xmlns:w15="http://schemas.microsoft.com/office/word/2012/wordml" xmlns:wpg="http://schemas.microsoft.com/office/word/2010/wordprocessingGroup" xmlns:wpi="http://schemas.microsoft.com/office/word/2010/wordprocessingInk" xmlns:wne="http://schemas.microsoft.com/office/word/2006/wordml" xmlns:wps="http://schemas.microsoft.com/office/word/2010/wordprocessingShape" mc:Ignorable="w14 w15 wp14">
+<w:ftr xmlns:wpc="http://schemas.microsoft.com/office/word/2010/wordprocessingCanvas" xmlns:cx="http://schemas.microsoft.com/office/drawing/2014/chartex" xmlns:cx1="http://schemas.microsoft.com/office/drawing/2015/9/8/chartex" xmlns:mc="http://schemas.openxmlformats.org/markup-compatibility/2006" xmlns:o="urn:schemas-microsoft-com:office:office" xmlns:r="http://schemas.openxmlformats.org/officeDocument/2006/relationships" xmlns:m="http://schemas.openxmlformats.org/officeDocument/2006/math" xmlns:v="urn:schemas-microsoft-com:vml" xmlns:wp14="http://schemas.microsoft.com/office/word/2010/wordprocessingDrawing" xmlns:wp="http://schemas.openxmlformats.org/drawingml/2006/wordprocessingDrawing" xmlns:w10="urn:schemas-microsoft-com:office:word" xmlns:w="http://schemas.openxmlformats.org/wordprocessingml/2006/main" xmlns:w14="http://schemas.microsoft.com/office/word/2010/wordml" xmlns:w15="http://schemas.microsoft.com/office/word/2012/wordml" xmlns:w16se="http://schemas.microsoft.com/office/word/2015/wordml/symex" xmlns:wpg="http://schemas.microsoft.com/office/word/2010/wordprocessingGroup" xmlns:wpi="http://schemas.microsoft.com/office/word/2010/wordprocessingInk" xmlns:wne="http://schemas.microsoft.com/office/word/2006/wordml" xmlns:wps="http://schemas.microsoft.com/office/word/2010/wordprocessingShape" mc:Ignorable="w14 w15 w16se wp14">
   <w:sdt>
     <w:sdtPr>
       <w:id w:val="-1798678120"/>
@@ -7902,7 +7434,7 @@
     <w:sdtContent>
       <w:p>
         <w:pPr>
-          <w:pStyle w:val="a6"/>
+          <w:pStyle w:val="Footer"/>
           <w:jc w:val="center"/>
         </w:pPr>
         <w:r>
@@ -7919,7 +7451,7 @@
             <w:noProof/>
             <w:lang w:val="zh-CN" w:eastAsia="zh-CN"/>
           </w:rPr>
-          <w:t>10</w:t>
+          <w:t>1</w:t>
         </w:r>
         <w:r>
           <w:fldChar w:fldCharType="end"/>
@@ -7940,7 +7472,7 @@
 </file>
 
 <file path=word/footnotes.xml><?xml version="1.0" encoding="utf-8"?>
-<w:footnotes xmlns:wpc="http://schemas.microsoft.com/office/word/2010/wordprocessingCanvas" xmlns:mc="http://schemas.openxmlformats.org/markup-compatibility/2006" xmlns:o="urn:schemas-microsoft-com:office:office" xmlns:r="http://schemas.openxmlformats.org/officeDocument/2006/relationships" xmlns:m="http://schemas.openxmlformats.org/officeDocument/2006/math" xmlns:v="urn:schemas-microsoft-com:vml" xmlns:wp14="http://schemas.microsoft.com/office/word/2010/wordprocessingDrawing" xmlns:wp="http://schemas.openxmlformats.org/drawingml/2006/wordprocessingDrawing" xmlns:w10="urn:schemas-microsoft-com:office:word" xmlns:w="http://schemas.openxmlformats.org/wordprocessingml/2006/main" xmlns:w14="http://schemas.microsoft.com/office/word/2010/wordml" xmlns:w15="http://schemas.microsoft.com/office/word/2012/wordml" xmlns:wpg="http://schemas.microsoft.com/office/word/2010/wordprocessingGroup" xmlns:wpi="http://schemas.microsoft.com/office/word/2010/wordprocessingInk" xmlns:wne="http://schemas.microsoft.com/office/word/2006/wordml" xmlns:wps="http://schemas.microsoft.com/office/word/2010/wordprocessingShape" mc:Ignorable="w14 w15 wp14">
+<w:footnotes xmlns:wpc="http://schemas.microsoft.com/office/word/2010/wordprocessingCanvas" xmlns:cx="http://schemas.microsoft.com/office/drawing/2014/chartex" xmlns:cx1="http://schemas.microsoft.com/office/drawing/2015/9/8/chartex" xmlns:mc="http://schemas.openxmlformats.org/markup-compatibility/2006" xmlns:o="urn:schemas-microsoft-com:office:office" xmlns:r="http://schemas.openxmlformats.org/officeDocument/2006/relationships" xmlns:m="http://schemas.openxmlformats.org/officeDocument/2006/math" xmlns:v="urn:schemas-microsoft-com:vml" xmlns:wp14="http://schemas.microsoft.com/office/word/2010/wordprocessingDrawing" xmlns:wp="http://schemas.openxmlformats.org/drawingml/2006/wordprocessingDrawing" xmlns:w10="urn:schemas-microsoft-com:office:word" xmlns:w="http://schemas.openxmlformats.org/wordprocessingml/2006/main" xmlns:w14="http://schemas.microsoft.com/office/word/2010/wordml" xmlns:w15="http://schemas.microsoft.com/office/word/2012/wordml" xmlns:w16se="http://schemas.microsoft.com/office/word/2015/wordml/symex" xmlns:wpg="http://schemas.microsoft.com/office/word/2010/wordprocessingGroup" xmlns:wpi="http://schemas.microsoft.com/office/word/2010/wordprocessingInk" xmlns:wne="http://schemas.microsoft.com/office/word/2006/wordml" xmlns:wps="http://schemas.microsoft.com/office/word/2010/wordprocessingShape" mc:Ignorable="w14 w15 w16se wp14">
   <w:footnote w:type="separator" w:id="-1">
     <w:p>
       <w:r>
@@ -7959,7 +7491,7 @@
 </file>
 
 <file path=word/header1.xml><?xml version="1.0" encoding="utf-8"?>
-<w:hdr xmlns:wpc="http://schemas.microsoft.com/office/word/2010/wordprocessingCanvas" xmlns:mc="http://schemas.openxmlformats.org/markup-compatibility/2006" xmlns:o="urn:schemas-microsoft-com:office:office" xmlns:r="http://schemas.openxmlformats.org/officeDocument/2006/relationships" xmlns:m="http://schemas.openxmlformats.org/officeDocument/2006/math" xmlns:v="urn:schemas-microsoft-com:vml" xmlns:wp14="http://schemas.microsoft.com/office/word/2010/wordprocessingDrawing" xmlns:wp="http://schemas.openxmlformats.org/drawingml/2006/wordprocessingDrawing" xmlns:w10="urn:schemas-microsoft-com:office:word" xmlns:w="http://schemas.openxmlformats.org/wordprocessingml/2006/main" xmlns:w14="http://schemas.microsoft.com/office/word/2010/wordml" xmlns:w15="http://schemas.microsoft.com/office/word/2012/wordml" xmlns:wpg="http://schemas.microsoft.com/office/word/2010/wordprocessingGroup" xmlns:wpi="http://schemas.microsoft.com/office/word/2010/wordprocessingInk" xmlns:wne="http://schemas.microsoft.com/office/word/2006/wordml" xmlns:wps="http://schemas.microsoft.com/office/word/2010/wordprocessingShape" mc:Ignorable="w14 w15 wp14">
+<w:hdr xmlns:wpc="http://schemas.microsoft.com/office/word/2010/wordprocessingCanvas" xmlns:cx="http://schemas.microsoft.com/office/drawing/2014/chartex" xmlns:cx1="http://schemas.microsoft.com/office/drawing/2015/9/8/chartex" xmlns:mc="http://schemas.openxmlformats.org/markup-compatibility/2006" xmlns:o="urn:schemas-microsoft-com:office:office" xmlns:r="http://schemas.openxmlformats.org/officeDocument/2006/relationships" xmlns:m="http://schemas.openxmlformats.org/officeDocument/2006/math" xmlns:v="urn:schemas-microsoft-com:vml" xmlns:wp14="http://schemas.microsoft.com/office/word/2010/wordprocessingDrawing" xmlns:wp="http://schemas.openxmlformats.org/drawingml/2006/wordprocessingDrawing" xmlns:w10="urn:schemas-microsoft-com:office:word" xmlns:w="http://schemas.openxmlformats.org/wordprocessingml/2006/main" xmlns:w14="http://schemas.microsoft.com/office/word/2010/wordml" xmlns:w15="http://schemas.microsoft.com/office/word/2012/wordml" xmlns:w16se="http://schemas.microsoft.com/office/word/2015/wordml/symex" xmlns:wpg="http://schemas.microsoft.com/office/word/2010/wordprocessingGroup" xmlns:wpi="http://schemas.microsoft.com/office/word/2010/wordprocessingInk" xmlns:wne="http://schemas.microsoft.com/office/word/2006/wordml" xmlns:wps="http://schemas.microsoft.com/office/word/2010/wordprocessingShape" mc:Ignorable="w14 w15 w16se wp14">
   <w:p>
     <w:pPr>
       <w:spacing w:line="14" w:lineRule="auto"/>
@@ -8211,7 +7743,6 @@
                             <w:t xml:space="preserve"> </w:t>
                           </w:r>
                           <w:proofErr w:type="spellStart"/>
-                          <w:proofErr w:type="gramStart"/>
                           <w:r>
                             <w:rPr>
                               <w:rFonts w:ascii="Times New Roman"/>
@@ -8222,7 +7753,6 @@
                             <w:t>nt</w:t>
                           </w:r>
                           <w:proofErr w:type="spellEnd"/>
-                          <w:proofErr w:type="gramEnd"/>
                           <w:r>
                             <w:rPr>
                               <w:rFonts w:ascii="Times New Roman"/>
@@ -8472,7 +8002,7 @@
 </file>
 
 <file path=word/header2.xml><?xml version="1.0" encoding="utf-8"?>
-<w:hdr xmlns:wpc="http://schemas.microsoft.com/office/word/2010/wordprocessingCanvas" xmlns:mc="http://schemas.openxmlformats.org/markup-compatibility/2006" xmlns:o="urn:schemas-microsoft-com:office:office" xmlns:r="http://schemas.openxmlformats.org/officeDocument/2006/relationships" xmlns:m="http://schemas.openxmlformats.org/officeDocument/2006/math" xmlns:v="urn:schemas-microsoft-com:vml" xmlns:wp14="http://schemas.microsoft.com/office/word/2010/wordprocessingDrawing" xmlns:wp="http://schemas.openxmlformats.org/drawingml/2006/wordprocessingDrawing" xmlns:w10="urn:schemas-microsoft-com:office:word" xmlns:w="http://schemas.openxmlformats.org/wordprocessingml/2006/main" xmlns:w14="http://schemas.microsoft.com/office/word/2010/wordml" xmlns:w15="http://schemas.microsoft.com/office/word/2012/wordml" xmlns:wpg="http://schemas.microsoft.com/office/word/2010/wordprocessingGroup" xmlns:wpi="http://schemas.microsoft.com/office/word/2010/wordprocessingInk" xmlns:wne="http://schemas.microsoft.com/office/word/2006/wordml" xmlns:wps="http://schemas.microsoft.com/office/word/2010/wordprocessingShape" mc:Ignorable="w14 w15 wp14">
+<w:hdr xmlns:wpc="http://schemas.microsoft.com/office/word/2010/wordprocessingCanvas" xmlns:cx="http://schemas.microsoft.com/office/drawing/2014/chartex" xmlns:cx1="http://schemas.microsoft.com/office/drawing/2015/9/8/chartex" xmlns:mc="http://schemas.openxmlformats.org/markup-compatibility/2006" xmlns:o="urn:schemas-microsoft-com:office:office" xmlns:r="http://schemas.openxmlformats.org/officeDocument/2006/relationships" xmlns:m="http://schemas.openxmlformats.org/officeDocument/2006/math" xmlns:v="urn:schemas-microsoft-com:vml" xmlns:wp14="http://schemas.microsoft.com/office/word/2010/wordprocessingDrawing" xmlns:wp="http://schemas.openxmlformats.org/drawingml/2006/wordprocessingDrawing" xmlns:w10="urn:schemas-microsoft-com:office:word" xmlns:w="http://schemas.openxmlformats.org/wordprocessingml/2006/main" xmlns:w14="http://schemas.microsoft.com/office/word/2010/wordml" xmlns:w15="http://schemas.microsoft.com/office/word/2012/wordml" xmlns:w16se="http://schemas.microsoft.com/office/word/2015/wordml/symex" xmlns:wpg="http://schemas.microsoft.com/office/word/2010/wordprocessingGroup" xmlns:wpi="http://schemas.microsoft.com/office/word/2010/wordprocessingInk" xmlns:wne="http://schemas.microsoft.com/office/word/2006/wordml" xmlns:wps="http://schemas.microsoft.com/office/word/2010/wordprocessingShape" mc:Ignorable="w14 w15 w16se wp14">
   <w:p>
     <w:pPr>
       <w:spacing w:line="14" w:lineRule="auto"/>
@@ -8724,7 +8254,6 @@
                             <w:t xml:space="preserve"> </w:t>
                           </w:r>
                           <w:proofErr w:type="spellStart"/>
-                          <w:proofErr w:type="gramStart"/>
                           <w:r>
                             <w:rPr>
                               <w:rFonts w:ascii="Times New Roman"/>
@@ -8735,7 +8264,6 @@
                             <w:t>nt</w:t>
                           </w:r>
                           <w:proofErr w:type="spellEnd"/>
-                          <w:proofErr w:type="gramEnd"/>
                           <w:r>
                             <w:rPr>
                               <w:rFonts w:ascii="Times New Roman"/>
@@ -8985,7 +8513,7 @@
 </file>
 
 <file path=word/header3.xml><?xml version="1.0" encoding="utf-8"?>
-<w:hdr xmlns:wpc="http://schemas.microsoft.com/office/word/2010/wordprocessingCanvas" xmlns:mc="http://schemas.openxmlformats.org/markup-compatibility/2006" xmlns:o="urn:schemas-microsoft-com:office:office" xmlns:r="http://schemas.openxmlformats.org/officeDocument/2006/relationships" xmlns:m="http://schemas.openxmlformats.org/officeDocument/2006/math" xmlns:v="urn:schemas-microsoft-com:vml" xmlns:wp14="http://schemas.microsoft.com/office/word/2010/wordprocessingDrawing" xmlns:wp="http://schemas.openxmlformats.org/drawingml/2006/wordprocessingDrawing" xmlns:w10="urn:schemas-microsoft-com:office:word" xmlns:w="http://schemas.openxmlformats.org/wordprocessingml/2006/main" xmlns:w14="http://schemas.microsoft.com/office/word/2010/wordml" xmlns:w15="http://schemas.microsoft.com/office/word/2012/wordml" xmlns:wpg="http://schemas.microsoft.com/office/word/2010/wordprocessingGroup" xmlns:wpi="http://schemas.microsoft.com/office/word/2010/wordprocessingInk" xmlns:wne="http://schemas.microsoft.com/office/word/2006/wordml" xmlns:wps="http://schemas.microsoft.com/office/word/2010/wordprocessingShape" mc:Ignorable="w14 w15 wp14">
+<w:hdr xmlns:wpc="http://schemas.microsoft.com/office/word/2010/wordprocessingCanvas" xmlns:cx="http://schemas.microsoft.com/office/drawing/2014/chartex" xmlns:cx1="http://schemas.microsoft.com/office/drawing/2015/9/8/chartex" xmlns:mc="http://schemas.openxmlformats.org/markup-compatibility/2006" xmlns:o="urn:schemas-microsoft-com:office:office" xmlns:r="http://schemas.openxmlformats.org/officeDocument/2006/relationships" xmlns:m="http://schemas.openxmlformats.org/officeDocument/2006/math" xmlns:v="urn:schemas-microsoft-com:vml" xmlns:wp14="http://schemas.microsoft.com/office/word/2010/wordprocessingDrawing" xmlns:wp="http://schemas.openxmlformats.org/drawingml/2006/wordprocessingDrawing" xmlns:w10="urn:schemas-microsoft-com:office:word" xmlns:w="http://schemas.openxmlformats.org/wordprocessingml/2006/main" xmlns:w14="http://schemas.microsoft.com/office/word/2010/wordml" xmlns:w15="http://schemas.microsoft.com/office/word/2012/wordml" xmlns:w16se="http://schemas.microsoft.com/office/word/2015/wordml/symex" xmlns:wpg="http://schemas.microsoft.com/office/word/2010/wordprocessingGroup" xmlns:wpi="http://schemas.microsoft.com/office/word/2010/wordprocessingInk" xmlns:wne="http://schemas.microsoft.com/office/word/2006/wordml" xmlns:wps="http://schemas.microsoft.com/office/word/2010/wordprocessingShape" mc:Ignorable="w14 w15 w16se wp14">
   <w:p>
     <w:pPr>
       <w:spacing w:line="14" w:lineRule="auto"/>
@@ -9237,7 +8765,6 @@
                             <w:t xml:space="preserve"> </w:t>
                           </w:r>
                           <w:proofErr w:type="spellStart"/>
-                          <w:proofErr w:type="gramStart"/>
                           <w:r>
                             <w:rPr>
                               <w:rFonts w:ascii="Times New Roman"/>
@@ -9248,7 +8775,6 @@
                             <w:t>nt</w:t>
                           </w:r>
                           <w:proofErr w:type="spellEnd"/>
-                          <w:proofErr w:type="gramEnd"/>
                           <w:r>
                             <w:rPr>
                               <w:rFonts w:ascii="Times New Roman"/>
@@ -9498,7 +9024,7 @@
 </file>
 
 <file path=word/header4.xml><?xml version="1.0" encoding="utf-8"?>
-<w:hdr xmlns:wpc="http://schemas.microsoft.com/office/word/2010/wordprocessingCanvas" xmlns:mc="http://schemas.openxmlformats.org/markup-compatibility/2006" xmlns:o="urn:schemas-microsoft-com:office:office" xmlns:r="http://schemas.openxmlformats.org/officeDocument/2006/relationships" xmlns:m="http://schemas.openxmlformats.org/officeDocument/2006/math" xmlns:v="urn:schemas-microsoft-com:vml" xmlns:wp14="http://schemas.microsoft.com/office/word/2010/wordprocessingDrawing" xmlns:wp="http://schemas.openxmlformats.org/drawingml/2006/wordprocessingDrawing" xmlns:w10="urn:schemas-microsoft-com:office:word" xmlns:w="http://schemas.openxmlformats.org/wordprocessingml/2006/main" xmlns:w14="http://schemas.microsoft.com/office/word/2010/wordml" xmlns:w15="http://schemas.microsoft.com/office/word/2012/wordml" xmlns:wpg="http://schemas.microsoft.com/office/word/2010/wordprocessingGroup" xmlns:wpi="http://schemas.microsoft.com/office/word/2010/wordprocessingInk" xmlns:wne="http://schemas.microsoft.com/office/word/2006/wordml" xmlns:wps="http://schemas.microsoft.com/office/word/2010/wordprocessingShape" mc:Ignorable="w14 w15 wp14">
+<w:hdr xmlns:wpc="http://schemas.microsoft.com/office/word/2010/wordprocessingCanvas" xmlns:cx="http://schemas.microsoft.com/office/drawing/2014/chartex" xmlns:cx1="http://schemas.microsoft.com/office/drawing/2015/9/8/chartex" xmlns:mc="http://schemas.openxmlformats.org/markup-compatibility/2006" xmlns:o="urn:schemas-microsoft-com:office:office" xmlns:r="http://schemas.openxmlformats.org/officeDocument/2006/relationships" xmlns:m="http://schemas.openxmlformats.org/officeDocument/2006/math" xmlns:v="urn:schemas-microsoft-com:vml" xmlns:wp14="http://schemas.microsoft.com/office/word/2010/wordprocessingDrawing" xmlns:wp="http://schemas.openxmlformats.org/drawingml/2006/wordprocessingDrawing" xmlns:w10="urn:schemas-microsoft-com:office:word" xmlns:w="http://schemas.openxmlformats.org/wordprocessingml/2006/main" xmlns:w14="http://schemas.microsoft.com/office/word/2010/wordml" xmlns:w15="http://schemas.microsoft.com/office/word/2012/wordml" xmlns:w16se="http://schemas.microsoft.com/office/word/2015/wordml/symex" xmlns:wpg="http://schemas.microsoft.com/office/word/2010/wordprocessingGroup" xmlns:wpi="http://schemas.microsoft.com/office/word/2010/wordprocessingInk" xmlns:wne="http://schemas.microsoft.com/office/word/2006/wordml" xmlns:wps="http://schemas.microsoft.com/office/word/2010/wordprocessingShape" mc:Ignorable="w14 w15 w16se wp14">
   <w:p>
     <w:pPr>
       <w:spacing w:line="14" w:lineRule="auto"/>
@@ -9750,7 +9276,6 @@
                             <w:t xml:space="preserve"> </w:t>
                           </w:r>
                           <w:proofErr w:type="spellStart"/>
-                          <w:proofErr w:type="gramStart"/>
                           <w:r>
                             <w:rPr>
                               <w:rFonts w:ascii="Times New Roman"/>
@@ -9761,7 +9286,6 @@
                             <w:t>nt</w:t>
                           </w:r>
                           <w:proofErr w:type="spellEnd"/>
-                          <w:proofErr w:type="gramEnd"/>
                           <w:r>
                             <w:rPr>
                               <w:rFonts w:ascii="Times New Roman"/>
@@ -10011,7 +9535,7 @@
 </file>
 
 <file path=word/numbering.xml><?xml version="1.0" encoding="utf-8"?>
-<w:numbering xmlns:wpc="http://schemas.microsoft.com/office/word/2010/wordprocessingCanvas" xmlns:mc="http://schemas.openxmlformats.org/markup-compatibility/2006" xmlns:o="urn:schemas-microsoft-com:office:office" xmlns:r="http://schemas.openxmlformats.org/officeDocument/2006/relationships" xmlns:m="http://schemas.openxmlformats.org/officeDocument/2006/math" xmlns:v="urn:schemas-microsoft-com:vml" xmlns:wp14="http://schemas.microsoft.com/office/word/2010/wordprocessingDrawing" xmlns:wp="http://schemas.openxmlformats.org/drawingml/2006/wordprocessingDrawing" xmlns:w10="urn:schemas-microsoft-com:office:word" xmlns:w="http://schemas.openxmlformats.org/wordprocessingml/2006/main" xmlns:w14="http://schemas.microsoft.com/office/word/2010/wordml" xmlns:w15="http://schemas.microsoft.com/office/word/2012/wordml" xmlns:wpg="http://schemas.microsoft.com/office/word/2010/wordprocessingGroup" xmlns:wpi="http://schemas.microsoft.com/office/word/2010/wordprocessingInk" xmlns:wne="http://schemas.microsoft.com/office/word/2006/wordml" xmlns:wps="http://schemas.microsoft.com/office/word/2010/wordprocessingShape" mc:Ignorable="w14 w15 wp14">
+<w:numbering xmlns:wpc="http://schemas.microsoft.com/office/word/2010/wordprocessingCanvas" xmlns:cx="http://schemas.microsoft.com/office/drawing/2014/chartex" xmlns:cx1="http://schemas.microsoft.com/office/drawing/2015/9/8/chartex" xmlns:mc="http://schemas.openxmlformats.org/markup-compatibility/2006" xmlns:o="urn:schemas-microsoft-com:office:office" xmlns:r="http://schemas.openxmlformats.org/officeDocument/2006/relationships" xmlns:m="http://schemas.openxmlformats.org/officeDocument/2006/math" xmlns:v="urn:schemas-microsoft-com:vml" xmlns:wp14="http://schemas.microsoft.com/office/word/2010/wordprocessingDrawing" xmlns:wp="http://schemas.openxmlformats.org/drawingml/2006/wordprocessingDrawing" xmlns:w10="urn:schemas-microsoft-com:office:word" xmlns:w="http://schemas.openxmlformats.org/wordprocessingml/2006/main" xmlns:w14="http://schemas.microsoft.com/office/word/2010/wordml" xmlns:w15="http://schemas.microsoft.com/office/word/2012/wordml" xmlns:w16se="http://schemas.microsoft.com/office/word/2015/wordml/symex" xmlns:wpg="http://schemas.microsoft.com/office/word/2010/wordprocessingGroup" xmlns:wpi="http://schemas.microsoft.com/office/word/2010/wordprocessingInk" xmlns:wne="http://schemas.microsoft.com/office/word/2006/wordml" xmlns:wps="http://schemas.microsoft.com/office/word/2010/wordprocessingShape" mc:Ignorable="w14 w15 w16se wp14">
   <w:abstractNum w:abstractNumId="0" w15:restartNumberingAfterBreak="0">
     <w:nsid w:val="009E6573"/>
     <w:multiLevelType w:val="hybridMultilevel"/>
@@ -12477,7 +12001,7 @@
 </file>
 
 <file path=word/styles.xml><?xml version="1.0" encoding="utf-8"?>
-<w:styles xmlns:mc="http://schemas.openxmlformats.org/markup-compatibility/2006" xmlns:r="http://schemas.openxmlformats.org/officeDocument/2006/relationships" xmlns:w="http://schemas.openxmlformats.org/wordprocessingml/2006/main" xmlns:w14="http://schemas.microsoft.com/office/word/2010/wordml" xmlns:w15="http://schemas.microsoft.com/office/word/2012/wordml" mc:Ignorable="w14 w15">
+<w:styles xmlns:mc="http://schemas.openxmlformats.org/markup-compatibility/2006" xmlns:r="http://schemas.openxmlformats.org/officeDocument/2006/relationships" xmlns:w="http://schemas.openxmlformats.org/wordprocessingml/2006/main" xmlns:w14="http://schemas.microsoft.com/office/word/2010/wordml" xmlns:w15="http://schemas.microsoft.com/office/word/2012/wordml" xmlns:w16se="http://schemas.microsoft.com/office/word/2015/wordml/symex" mc:Ignorable="w14 w15 w16se">
   <w:docDefaults>
     <w:rPrDefault>
       <w:rPr>
@@ -12866,7 +12390,7 @@
     <w:lsdException w:name="List Table 6 Colorful Accent 6" w:uiPriority="51"/>
     <w:lsdException w:name="List Table 7 Colorful Accent 6" w:uiPriority="52"/>
   </w:latentStyles>
-  <w:style w:type="paragraph" w:default="1" w:styleId="a">
+  <w:style w:type="paragraph" w:default="1" w:styleId="Normal">
     <w:name w:val="Normal"/>
     <w:qFormat/>
     <w:rsid w:val="000A3FF5"/>
@@ -12878,11 +12402,11 @@
       <w:szCs w:val="24"/>
     </w:rPr>
   </w:style>
-  <w:style w:type="paragraph" w:styleId="10">
+  <w:style w:type="paragraph" w:styleId="Heading1">
     <w:name w:val="heading 1"/>
-    <w:basedOn w:val="a"/>
-    <w:next w:val="a"/>
-    <w:link w:val="1Char"/>
+    <w:basedOn w:val="Normal"/>
+    <w:next w:val="Normal"/>
+    <w:link w:val="Heading1Char"/>
     <w:uiPriority w:val="9"/>
     <w:qFormat/>
     <w:rsid w:val="008D7598"/>
@@ -12900,11 +12424,11 @@
       <w:szCs w:val="32"/>
     </w:rPr>
   </w:style>
-  <w:style w:type="paragraph" w:styleId="2">
+  <w:style w:type="paragraph" w:styleId="Heading2">
     <w:name w:val="heading 2"/>
-    <w:basedOn w:val="a"/>
-    <w:next w:val="a"/>
-    <w:link w:val="2Char"/>
+    <w:basedOn w:val="Normal"/>
+    <w:next w:val="Normal"/>
+    <w:link w:val="Heading2Char"/>
     <w:uiPriority w:val="9"/>
     <w:unhideWhenUsed/>
     <w:qFormat/>
@@ -12924,11 +12448,11 @@
       <w:szCs w:val="28"/>
     </w:rPr>
   </w:style>
-  <w:style w:type="paragraph" w:styleId="3">
+  <w:style w:type="paragraph" w:styleId="Heading3">
     <w:name w:val="heading 3"/>
-    <w:basedOn w:val="a"/>
-    <w:next w:val="a"/>
-    <w:link w:val="3Char"/>
+    <w:basedOn w:val="Normal"/>
+    <w:next w:val="Normal"/>
+    <w:link w:val="Heading3Char"/>
     <w:uiPriority w:val="9"/>
     <w:semiHidden/>
     <w:unhideWhenUsed/>
@@ -12947,11 +12471,11 @@
       <w:szCs w:val="26"/>
     </w:rPr>
   </w:style>
-  <w:style w:type="paragraph" w:styleId="4">
+  <w:style w:type="paragraph" w:styleId="Heading4">
     <w:name w:val="heading 4"/>
-    <w:basedOn w:val="a"/>
-    <w:next w:val="a"/>
-    <w:link w:val="4Char"/>
+    <w:basedOn w:val="Normal"/>
+    <w:next w:val="Normal"/>
+    <w:link w:val="Heading4Char"/>
     <w:uiPriority w:val="9"/>
     <w:semiHidden/>
     <w:unhideWhenUsed/>
@@ -12970,11 +12494,11 @@
       <w:szCs w:val="28"/>
     </w:rPr>
   </w:style>
-  <w:style w:type="paragraph" w:styleId="5">
+  <w:style w:type="paragraph" w:styleId="Heading5">
     <w:name w:val="heading 5"/>
-    <w:basedOn w:val="a"/>
-    <w:next w:val="a"/>
-    <w:link w:val="5Char"/>
+    <w:basedOn w:val="Normal"/>
+    <w:next w:val="Normal"/>
+    <w:link w:val="Heading5Char"/>
     <w:uiPriority w:val="9"/>
     <w:semiHidden/>
     <w:unhideWhenUsed/>
@@ -12994,11 +12518,11 @@
       <w:szCs w:val="26"/>
     </w:rPr>
   </w:style>
-  <w:style w:type="paragraph" w:styleId="6">
+  <w:style w:type="paragraph" w:styleId="Heading6">
     <w:name w:val="heading 6"/>
-    <w:basedOn w:val="a"/>
-    <w:next w:val="a"/>
-    <w:link w:val="6Char"/>
+    <w:basedOn w:val="Normal"/>
+    <w:next w:val="Normal"/>
+    <w:link w:val="Heading6Char"/>
     <w:uiPriority w:val="9"/>
     <w:semiHidden/>
     <w:unhideWhenUsed/>
@@ -13016,11 +12540,11 @@
       <w:szCs w:val="22"/>
     </w:rPr>
   </w:style>
-  <w:style w:type="paragraph" w:styleId="7">
+  <w:style w:type="paragraph" w:styleId="Heading7">
     <w:name w:val="heading 7"/>
-    <w:basedOn w:val="a"/>
-    <w:next w:val="a"/>
-    <w:link w:val="7Char"/>
+    <w:basedOn w:val="Normal"/>
+    <w:next w:val="Normal"/>
+    <w:link w:val="Heading7Char"/>
     <w:uiPriority w:val="9"/>
     <w:semiHidden/>
     <w:unhideWhenUsed/>
@@ -13034,11 +12558,11 @@
       <w:rFonts w:cstheme="majorBidi"/>
     </w:rPr>
   </w:style>
-  <w:style w:type="paragraph" w:styleId="8">
+  <w:style w:type="paragraph" w:styleId="Heading8">
     <w:name w:val="heading 8"/>
-    <w:basedOn w:val="a"/>
-    <w:next w:val="a"/>
-    <w:link w:val="8Char"/>
+    <w:basedOn w:val="Normal"/>
+    <w:next w:val="Normal"/>
+    <w:link w:val="Heading8Char"/>
     <w:uiPriority w:val="9"/>
     <w:semiHidden/>
     <w:unhideWhenUsed/>
@@ -13054,11 +12578,11 @@
       <w:iCs/>
     </w:rPr>
   </w:style>
-  <w:style w:type="paragraph" w:styleId="9">
+  <w:style w:type="paragraph" w:styleId="Heading9">
     <w:name w:val="heading 9"/>
-    <w:basedOn w:val="a"/>
-    <w:next w:val="a"/>
-    <w:link w:val="9Char"/>
+    <w:basedOn w:val="Normal"/>
+    <w:next w:val="Normal"/>
+    <w:link w:val="Heading9Char"/>
     <w:uiPriority w:val="9"/>
     <w:semiHidden/>
     <w:unhideWhenUsed/>
@@ -13074,13 +12598,13 @@
       <w:szCs w:val="22"/>
     </w:rPr>
   </w:style>
-  <w:style w:type="character" w:default="1" w:styleId="a0">
+  <w:style w:type="character" w:default="1" w:styleId="DefaultParagraphFont">
     <w:name w:val="Default Paragraph Font"/>
     <w:uiPriority w:val="1"/>
     <w:semiHidden/>
     <w:unhideWhenUsed/>
   </w:style>
-  <w:style w:type="table" w:default="1" w:styleId="a1">
+  <w:style w:type="table" w:default="1" w:styleId="TableNormal">
     <w:name w:val="Normal Table"/>
     <w:uiPriority w:val="99"/>
     <w:semiHidden/>
@@ -13095,7 +12619,7 @@
       </w:tblCellMar>
     </w:tblPr>
   </w:style>
-  <w:style w:type="numbering" w:default="1" w:styleId="a2">
+  <w:style w:type="numbering" w:default="1" w:styleId="NoList">
     <w:name w:val="No List"/>
     <w:uiPriority w:val="99"/>
     <w:semiHidden/>
@@ -13118,10 +12642,10 @@
       </w:tblCellMar>
     </w:tblPr>
   </w:style>
-  <w:style w:type="paragraph" w:styleId="a3">
+  <w:style w:type="paragraph" w:styleId="BodyText">
     <w:name w:val="Body Text"/>
-    <w:basedOn w:val="a"/>
-    <w:link w:val="Char"/>
+    <w:basedOn w:val="Normal"/>
+    <w:link w:val="BodyTextChar"/>
     <w:uiPriority w:val="1"/>
     <w:qFormat/>
     <w:rsid w:val="000A3FF5"/>
@@ -13136,7 +12660,7 @@
   </w:style>
   <w:style w:type="paragraph" w:customStyle="1" w:styleId="11">
     <w:name w:val="标题 11"/>
-    <w:basedOn w:val="a"/>
+    <w:basedOn w:val="Normal"/>
     <w:uiPriority w:val="1"/>
     <w:qFormat/>
     <w:rsid w:val="00DA43D4"/>
@@ -13152,7 +12676,7 @@
   </w:style>
   <w:style w:type="paragraph" w:customStyle="1" w:styleId="21">
     <w:name w:val="标题 21"/>
-    <w:basedOn w:val="a"/>
+    <w:basedOn w:val="Normal"/>
     <w:uiPriority w:val="1"/>
     <w:qFormat/>
     <w:rsid w:val="00DA43D4"/>
@@ -13170,7 +12694,7 @@
   </w:style>
   <w:style w:type="paragraph" w:customStyle="1" w:styleId="31">
     <w:name w:val="标题 31"/>
-    <w:basedOn w:val="a"/>
+    <w:basedOn w:val="Normal"/>
     <w:uiPriority w:val="1"/>
     <w:qFormat/>
     <w:rsid w:val="00DA43D4"/>
@@ -13186,9 +12710,9 @@
       <w:szCs w:val="26"/>
     </w:rPr>
   </w:style>
-  <w:style w:type="paragraph" w:styleId="a4">
+  <w:style w:type="paragraph" w:styleId="ListParagraph">
     <w:name w:val="List Paragraph"/>
-    <w:basedOn w:val="a"/>
+    <w:basedOn w:val="Normal"/>
     <w:uiPriority w:val="34"/>
     <w:qFormat/>
     <w:rsid w:val="008D7598"/>
@@ -13199,14 +12723,14 @@
   </w:style>
   <w:style w:type="paragraph" w:customStyle="1" w:styleId="TableParagraph">
     <w:name w:val="Table Paragraph"/>
-    <w:basedOn w:val="a"/>
+    <w:basedOn w:val="Normal"/>
     <w:uiPriority w:val="1"/>
     <w:rsid w:val="00DA43D4"/>
   </w:style>
-  <w:style w:type="paragraph" w:styleId="a5">
+  <w:style w:type="paragraph" w:styleId="Header">
     <w:name w:val="header"/>
-    <w:basedOn w:val="a"/>
-    <w:link w:val="Char0"/>
+    <w:basedOn w:val="Normal"/>
+    <w:link w:val="HeaderChar"/>
     <w:uiPriority w:val="99"/>
     <w:unhideWhenUsed/>
     <w:rsid w:val="00826965"/>
@@ -13226,10 +12750,10 @@
       <w:szCs w:val="18"/>
     </w:rPr>
   </w:style>
-  <w:style w:type="character" w:customStyle="1" w:styleId="Char0">
-    <w:name w:val="页眉 Char"/>
-    <w:basedOn w:val="a0"/>
-    <w:link w:val="a5"/>
+  <w:style w:type="character" w:customStyle="1" w:styleId="HeaderChar">
+    <w:name w:val="Header Char"/>
+    <w:basedOn w:val="DefaultParagraphFont"/>
+    <w:link w:val="Header"/>
     <w:uiPriority w:val="99"/>
     <w:rsid w:val="00826965"/>
     <w:rPr>
@@ -13237,10 +12761,10 @@
       <w:szCs w:val="18"/>
     </w:rPr>
   </w:style>
-  <w:style w:type="paragraph" w:styleId="a6">
+  <w:style w:type="paragraph" w:styleId="Footer">
     <w:name w:val="footer"/>
-    <w:basedOn w:val="a"/>
-    <w:link w:val="Char1"/>
+    <w:basedOn w:val="Normal"/>
+    <w:link w:val="FooterChar"/>
     <w:uiPriority w:val="99"/>
     <w:unhideWhenUsed/>
     <w:rsid w:val="00826965"/>
@@ -13256,10 +12780,10 @@
       <w:szCs w:val="18"/>
     </w:rPr>
   </w:style>
-  <w:style w:type="character" w:customStyle="1" w:styleId="Char1">
-    <w:name w:val="页脚 Char"/>
-    <w:basedOn w:val="a0"/>
-    <w:link w:val="a6"/>
+  <w:style w:type="character" w:customStyle="1" w:styleId="FooterChar">
+    <w:name w:val="Footer Char"/>
+    <w:basedOn w:val="DefaultParagraphFont"/>
+    <w:link w:val="Footer"/>
     <w:uiPriority w:val="99"/>
     <w:rsid w:val="00826965"/>
     <w:rPr>
@@ -13267,10 +12791,10 @@
       <w:szCs w:val="18"/>
     </w:rPr>
   </w:style>
-  <w:style w:type="character" w:customStyle="1" w:styleId="1Char">
-    <w:name w:val="标题 1 Char"/>
-    <w:basedOn w:val="a0"/>
-    <w:link w:val="10"/>
+  <w:style w:type="character" w:customStyle="1" w:styleId="Heading1Char">
+    <w:name w:val="Heading 1 Char"/>
+    <w:basedOn w:val="DefaultParagraphFont"/>
+    <w:link w:val="Heading1"/>
     <w:uiPriority w:val="9"/>
     <w:rsid w:val="008D7598"/>
     <w:rPr>
@@ -13282,20 +12806,20 @@
       <w:szCs w:val="32"/>
     </w:rPr>
   </w:style>
-  <w:style w:type="paragraph" w:styleId="12">
+  <w:style w:type="paragraph" w:styleId="Index1">
     <w:name w:val="index 1"/>
-    <w:basedOn w:val="a"/>
-    <w:next w:val="a"/>
+    <w:basedOn w:val="Normal"/>
+    <w:next w:val="Normal"/>
     <w:autoRedefine/>
     <w:uiPriority w:val="99"/>
     <w:semiHidden/>
     <w:unhideWhenUsed/>
     <w:rsid w:val="0072719A"/>
   </w:style>
-  <w:style w:type="character" w:customStyle="1" w:styleId="2Char">
-    <w:name w:val="标题 2 Char"/>
-    <w:basedOn w:val="a0"/>
-    <w:link w:val="2"/>
+  <w:style w:type="character" w:customStyle="1" w:styleId="Heading2Char">
+    <w:name w:val="Heading 2 Char"/>
+    <w:basedOn w:val="DefaultParagraphFont"/>
+    <w:link w:val="Heading2"/>
     <w:uiPriority w:val="9"/>
     <w:rsid w:val="008D7598"/>
     <w:rPr>
@@ -13308,10 +12832,10 @@
       <w:szCs w:val="28"/>
     </w:rPr>
   </w:style>
-  <w:style w:type="character" w:customStyle="1" w:styleId="3Char">
-    <w:name w:val="标题 3 Char"/>
-    <w:basedOn w:val="a0"/>
-    <w:link w:val="3"/>
+  <w:style w:type="character" w:customStyle="1" w:styleId="Heading3Char">
+    <w:name w:val="Heading 3 Char"/>
+    <w:basedOn w:val="DefaultParagraphFont"/>
+    <w:link w:val="Heading3"/>
     <w:uiPriority w:val="9"/>
     <w:semiHidden/>
     <w:rsid w:val="008D7598"/>
@@ -13323,10 +12847,10 @@
       <w:szCs w:val="26"/>
     </w:rPr>
   </w:style>
-  <w:style w:type="character" w:customStyle="1" w:styleId="4Char">
-    <w:name w:val="标题 4 Char"/>
-    <w:basedOn w:val="a0"/>
-    <w:link w:val="4"/>
+  <w:style w:type="character" w:customStyle="1" w:styleId="Heading4Char">
+    <w:name w:val="Heading 4 Char"/>
+    <w:basedOn w:val="DefaultParagraphFont"/>
+    <w:link w:val="Heading4"/>
     <w:uiPriority w:val="9"/>
     <w:semiHidden/>
     <w:rsid w:val="008D7598"/>
@@ -13338,10 +12862,10 @@
       <w:szCs w:val="28"/>
     </w:rPr>
   </w:style>
-  <w:style w:type="character" w:customStyle="1" w:styleId="5Char">
-    <w:name w:val="标题 5 Char"/>
-    <w:basedOn w:val="a0"/>
-    <w:link w:val="5"/>
+  <w:style w:type="character" w:customStyle="1" w:styleId="Heading5Char">
+    <w:name w:val="Heading 5 Char"/>
+    <w:basedOn w:val="DefaultParagraphFont"/>
+    <w:link w:val="Heading5"/>
     <w:uiPriority w:val="9"/>
     <w:semiHidden/>
     <w:rsid w:val="008D7598"/>
@@ -13355,10 +12879,10 @@
       <w:szCs w:val="26"/>
     </w:rPr>
   </w:style>
-  <w:style w:type="character" w:customStyle="1" w:styleId="6Char">
-    <w:name w:val="标题 6 Char"/>
-    <w:basedOn w:val="a0"/>
-    <w:link w:val="6"/>
+  <w:style w:type="character" w:customStyle="1" w:styleId="Heading6Char">
+    <w:name w:val="Heading 6 Char"/>
+    <w:basedOn w:val="DefaultParagraphFont"/>
+    <w:link w:val="Heading6"/>
     <w:uiPriority w:val="9"/>
     <w:semiHidden/>
     <w:rsid w:val="008D7598"/>
@@ -13368,10 +12892,10 @@
       <w:bCs/>
     </w:rPr>
   </w:style>
-  <w:style w:type="character" w:customStyle="1" w:styleId="7Char">
-    <w:name w:val="标题 7 Char"/>
-    <w:basedOn w:val="a0"/>
-    <w:link w:val="7"/>
+  <w:style w:type="character" w:customStyle="1" w:styleId="Heading7Char">
+    <w:name w:val="Heading 7 Char"/>
+    <w:basedOn w:val="DefaultParagraphFont"/>
+    <w:link w:val="Heading7"/>
     <w:uiPriority w:val="9"/>
     <w:semiHidden/>
     <w:rsid w:val="008D7598"/>
@@ -13381,10 +12905,10 @@
       <w:szCs w:val="24"/>
     </w:rPr>
   </w:style>
-  <w:style w:type="character" w:customStyle="1" w:styleId="8Char">
-    <w:name w:val="标题 8 Char"/>
-    <w:basedOn w:val="a0"/>
-    <w:link w:val="8"/>
+  <w:style w:type="character" w:customStyle="1" w:styleId="Heading8Char">
+    <w:name w:val="Heading 8 Char"/>
+    <w:basedOn w:val="DefaultParagraphFont"/>
+    <w:link w:val="Heading8"/>
     <w:uiPriority w:val="9"/>
     <w:semiHidden/>
     <w:rsid w:val="008D7598"/>
@@ -13396,10 +12920,10 @@
       <w:szCs w:val="24"/>
     </w:rPr>
   </w:style>
-  <w:style w:type="character" w:customStyle="1" w:styleId="9Char">
-    <w:name w:val="标题 9 Char"/>
-    <w:basedOn w:val="a0"/>
-    <w:link w:val="9"/>
+  <w:style w:type="character" w:customStyle="1" w:styleId="Heading9Char">
+    <w:name w:val="Heading 9 Char"/>
+    <w:basedOn w:val="DefaultParagraphFont"/>
+    <w:link w:val="Heading9"/>
     <w:uiPriority w:val="9"/>
     <w:semiHidden/>
     <w:rsid w:val="008D7598"/>
@@ -13407,10 +12931,10 @@
       <w:rFonts w:asciiTheme="majorHAnsi" w:eastAsiaTheme="majorEastAsia" w:hAnsiTheme="majorHAnsi" w:cstheme="majorBidi"/>
     </w:rPr>
   </w:style>
-  <w:style w:type="paragraph" w:styleId="a7">
+  <w:style w:type="paragraph" w:styleId="Caption">
     <w:name w:val="caption"/>
-    <w:basedOn w:val="a"/>
-    <w:next w:val="a"/>
+    <w:basedOn w:val="Normal"/>
+    <w:next w:val="Normal"/>
     <w:uiPriority w:val="35"/>
     <w:semiHidden/>
     <w:unhideWhenUsed/>
@@ -13423,11 +12947,11 @@
       <w:szCs w:val="18"/>
     </w:rPr>
   </w:style>
-  <w:style w:type="paragraph" w:styleId="a8">
+  <w:style w:type="paragraph" w:styleId="Title">
     <w:name w:val="Title"/>
-    <w:basedOn w:val="a"/>
-    <w:next w:val="a"/>
-    <w:link w:val="Char2"/>
+    <w:basedOn w:val="Normal"/>
+    <w:next w:val="Normal"/>
+    <w:link w:val="TitleChar"/>
     <w:uiPriority w:val="10"/>
     <w:qFormat/>
     <w:rsid w:val="008D7598"/>
@@ -13445,10 +12969,10 @@
       <w:szCs w:val="32"/>
     </w:rPr>
   </w:style>
-  <w:style w:type="character" w:customStyle="1" w:styleId="Char2">
-    <w:name w:val="标题 Char"/>
-    <w:basedOn w:val="a0"/>
-    <w:link w:val="a8"/>
+  <w:style w:type="character" w:customStyle="1" w:styleId="TitleChar">
+    <w:name w:val="Title Char"/>
+    <w:basedOn w:val="DefaultParagraphFont"/>
+    <w:link w:val="Title"/>
     <w:uiPriority w:val="10"/>
     <w:rsid w:val="008D7598"/>
     <w:rPr>
@@ -13460,11 +12984,11 @@
       <w:szCs w:val="32"/>
     </w:rPr>
   </w:style>
-  <w:style w:type="paragraph" w:styleId="a9">
+  <w:style w:type="paragraph" w:styleId="Subtitle">
     <w:name w:val="Subtitle"/>
-    <w:basedOn w:val="a"/>
-    <w:next w:val="a"/>
-    <w:link w:val="Char3"/>
+    <w:basedOn w:val="Normal"/>
+    <w:next w:val="Normal"/>
+    <w:link w:val="SubtitleChar"/>
     <w:uiPriority w:val="11"/>
     <w:qFormat/>
     <w:rsid w:val="008D7598"/>
@@ -13477,10 +13001,10 @@
       <w:rFonts w:asciiTheme="majorHAnsi" w:eastAsiaTheme="majorEastAsia" w:hAnsiTheme="majorHAnsi" w:cstheme="majorBidi"/>
     </w:rPr>
   </w:style>
-  <w:style w:type="character" w:customStyle="1" w:styleId="Char3">
-    <w:name w:val="副标题 Char"/>
-    <w:basedOn w:val="a0"/>
-    <w:link w:val="a9"/>
+  <w:style w:type="character" w:customStyle="1" w:styleId="SubtitleChar">
+    <w:name w:val="Subtitle Char"/>
+    <w:basedOn w:val="DefaultParagraphFont"/>
+    <w:link w:val="Subtitle"/>
     <w:uiPriority w:val="11"/>
     <w:rsid w:val="008D7598"/>
     <w:rPr>
@@ -13489,9 +13013,9 @@
       <w:szCs w:val="24"/>
     </w:rPr>
   </w:style>
-  <w:style w:type="character" w:styleId="aa">
+  <w:style w:type="character" w:styleId="Strong">
     <w:name w:val="Strong"/>
-    <w:basedOn w:val="a0"/>
+    <w:basedOn w:val="DefaultParagraphFont"/>
     <w:uiPriority w:val="22"/>
     <w:qFormat/>
     <w:rsid w:val="008D7598"/>
@@ -13500,9 +13024,9 @@
       <w:bCs/>
     </w:rPr>
   </w:style>
-  <w:style w:type="character" w:styleId="ab">
+  <w:style w:type="character" w:styleId="Emphasis">
     <w:name w:val="Emphasis"/>
-    <w:basedOn w:val="a0"/>
+    <w:basedOn w:val="DefaultParagraphFont"/>
     <w:uiPriority w:val="20"/>
     <w:qFormat/>
     <w:rsid w:val="008D7598"/>
@@ -13513,10 +13037,10 @@
       <w:iCs/>
     </w:rPr>
   </w:style>
-  <w:style w:type="paragraph" w:styleId="ac">
+  <w:style w:type="paragraph" w:styleId="NoSpacing">
     <w:name w:val="No Spacing"/>
-    <w:basedOn w:val="a"/>
-    <w:link w:val="Char4"/>
+    <w:basedOn w:val="Normal"/>
+    <w:link w:val="NoSpacingChar"/>
     <w:uiPriority w:val="1"/>
     <w:qFormat/>
     <w:rsid w:val="008D7598"/>
@@ -13524,10 +13048,10 @@
       <w:szCs w:val="32"/>
     </w:rPr>
   </w:style>
-  <w:style w:type="character" w:customStyle="1" w:styleId="Char4">
-    <w:name w:val="无间隔 Char"/>
-    <w:basedOn w:val="a0"/>
-    <w:link w:val="ac"/>
+  <w:style w:type="character" w:customStyle="1" w:styleId="NoSpacingChar">
+    <w:name w:val="No Spacing Char"/>
+    <w:basedOn w:val="DefaultParagraphFont"/>
+    <w:link w:val="NoSpacing"/>
     <w:uiPriority w:val="1"/>
     <w:rsid w:val="00A76E6E"/>
     <w:rPr>
@@ -13535,11 +13059,11 @@
       <w:szCs w:val="32"/>
     </w:rPr>
   </w:style>
-  <w:style w:type="paragraph" w:styleId="ad">
+  <w:style w:type="paragraph" w:styleId="Quote">
     <w:name w:val="Quote"/>
-    <w:basedOn w:val="a"/>
-    <w:next w:val="a"/>
-    <w:link w:val="Char5"/>
+    <w:basedOn w:val="Normal"/>
+    <w:next w:val="Normal"/>
+    <w:link w:val="QuoteChar"/>
     <w:uiPriority w:val="29"/>
     <w:qFormat/>
     <w:rsid w:val="008D7598"/>
@@ -13547,10 +13071,10 @@
       <w:i/>
     </w:rPr>
   </w:style>
-  <w:style w:type="character" w:customStyle="1" w:styleId="Char5">
-    <w:name w:val="引用 Char"/>
-    <w:basedOn w:val="a0"/>
-    <w:link w:val="ad"/>
+  <w:style w:type="character" w:customStyle="1" w:styleId="QuoteChar">
+    <w:name w:val="Quote Char"/>
+    <w:basedOn w:val="DefaultParagraphFont"/>
+    <w:link w:val="Quote"/>
     <w:uiPriority w:val="29"/>
     <w:rsid w:val="008D7598"/>
     <w:rPr>
@@ -13559,11 +13083,11 @@
       <w:szCs w:val="24"/>
     </w:rPr>
   </w:style>
-  <w:style w:type="paragraph" w:styleId="ae">
+  <w:style w:type="paragraph" w:styleId="IntenseQuote">
     <w:name w:val="Intense Quote"/>
-    <w:basedOn w:val="a"/>
-    <w:next w:val="a"/>
-    <w:link w:val="Char6"/>
+    <w:basedOn w:val="Normal"/>
+    <w:next w:val="Normal"/>
+    <w:link w:val="IntenseQuoteChar"/>
     <w:uiPriority w:val="30"/>
     <w:qFormat/>
     <w:rsid w:val="008D7598"/>
@@ -13577,10 +13101,10 @@
       <w:szCs w:val="22"/>
     </w:rPr>
   </w:style>
-  <w:style w:type="character" w:customStyle="1" w:styleId="Char6">
-    <w:name w:val="明显引用 Char"/>
-    <w:basedOn w:val="a0"/>
-    <w:link w:val="ae"/>
+  <w:style w:type="character" w:customStyle="1" w:styleId="IntenseQuoteChar">
+    <w:name w:val="Intense Quote Char"/>
+    <w:basedOn w:val="DefaultParagraphFont"/>
+    <w:link w:val="IntenseQuote"/>
     <w:uiPriority w:val="30"/>
     <w:rsid w:val="008D7598"/>
     <w:rPr>
@@ -13590,7 +13114,7 @@
       <w:sz w:val="24"/>
     </w:rPr>
   </w:style>
-  <w:style w:type="character" w:styleId="af">
+  <w:style w:type="character" w:styleId="SubtleEmphasis">
     <w:name w:val="Subtle Emphasis"/>
     <w:uiPriority w:val="19"/>
     <w:qFormat/>
@@ -13600,9 +13124,9 @@
       <w:color w:val="5A5A5A" w:themeColor="text1" w:themeTint="A5"/>
     </w:rPr>
   </w:style>
-  <w:style w:type="character" w:styleId="af0">
+  <w:style w:type="character" w:styleId="IntenseEmphasis">
     <w:name w:val="Intense Emphasis"/>
-    <w:basedOn w:val="a0"/>
+    <w:basedOn w:val="DefaultParagraphFont"/>
     <w:uiPriority w:val="21"/>
     <w:qFormat/>
     <w:rsid w:val="008D7598"/>
@@ -13614,9 +13138,9 @@
       <w:u w:val="single"/>
     </w:rPr>
   </w:style>
-  <w:style w:type="character" w:styleId="af1">
+  <w:style w:type="character" w:styleId="SubtleReference">
     <w:name w:val="Subtle Reference"/>
-    <w:basedOn w:val="a0"/>
+    <w:basedOn w:val="DefaultParagraphFont"/>
     <w:uiPriority w:val="31"/>
     <w:qFormat/>
     <w:rsid w:val="008D7598"/>
@@ -13626,9 +13150,9 @@
       <w:u w:val="single"/>
     </w:rPr>
   </w:style>
-  <w:style w:type="character" w:styleId="af2">
+  <w:style w:type="character" w:styleId="IntenseReference">
     <w:name w:val="Intense Reference"/>
-    <w:basedOn w:val="a0"/>
+    <w:basedOn w:val="DefaultParagraphFont"/>
     <w:uiPriority w:val="32"/>
     <w:qFormat/>
     <w:rsid w:val="008D7598"/>
@@ -13638,9 +13162,9 @@
       <w:u w:val="single"/>
     </w:rPr>
   </w:style>
-  <w:style w:type="character" w:styleId="af3">
+  <w:style w:type="character" w:styleId="BookTitle">
     <w:name w:val="Book Title"/>
-    <w:basedOn w:val="a0"/>
+    <w:basedOn w:val="DefaultParagraphFont"/>
     <w:uiPriority w:val="33"/>
     <w:qFormat/>
     <w:rsid w:val="008D7598"/>
@@ -13652,10 +13176,10 @@
       <w:szCs w:val="24"/>
     </w:rPr>
   </w:style>
-  <w:style w:type="paragraph" w:styleId="TOC">
+  <w:style w:type="paragraph" w:styleId="TOCHeading">
     <w:name w:val="TOC Heading"/>
-    <w:basedOn w:val="10"/>
-    <w:next w:val="a"/>
+    <w:basedOn w:val="Heading1"/>
+    <w:next w:val="Normal"/>
     <w:uiPriority w:val="39"/>
     <w:semiHidden/>
     <w:unhideWhenUsed/>
@@ -13686,7 +13210,7 @@
   </w:style>
   <w:style w:type="paragraph" w:customStyle="1" w:styleId="SSDHeader2">
     <w:name w:val="SSD Header 2"/>
-    <w:basedOn w:val="a"/>
+    <w:basedOn w:val="Normal"/>
     <w:link w:val="SSDHeader2Char"/>
     <w:qFormat/>
     <w:rsid w:val="008D7598"/>
@@ -13706,10 +13230,10 @@
       <w:sz w:val="27"/>
     </w:rPr>
   </w:style>
-  <w:style w:type="paragraph" w:styleId="20">
+  <w:style w:type="paragraph" w:styleId="TOC2">
     <w:name w:val="toc 2"/>
-    <w:basedOn w:val="a"/>
-    <w:next w:val="a"/>
+    <w:basedOn w:val="Normal"/>
+    <w:next w:val="Normal"/>
     <w:autoRedefine/>
     <w:uiPriority w:val="39"/>
     <w:unhideWhenUsed/>
@@ -13719,9 +13243,9 @@
       <w:ind w:leftChars="200" w:left="420"/>
     </w:pPr>
   </w:style>
-  <w:style w:type="character" w:styleId="af4">
+  <w:style w:type="character" w:styleId="Hyperlink">
     <w:name w:val="Hyperlink"/>
-    <w:basedOn w:val="a0"/>
+    <w:basedOn w:val="DefaultParagraphFont"/>
     <w:uiPriority w:val="99"/>
     <w:unhideWhenUsed/>
     <w:rsid w:val="00355267"/>
@@ -13730,10 +13254,10 @@
       <w:u w:val="single"/>
     </w:rPr>
   </w:style>
-  <w:style w:type="paragraph" w:styleId="af5">
+  <w:style w:type="paragraph" w:styleId="BalloonText">
     <w:name w:val="Balloon Text"/>
-    <w:basedOn w:val="a"/>
-    <w:link w:val="Char7"/>
+    <w:basedOn w:val="Normal"/>
+    <w:link w:val="BalloonTextChar"/>
     <w:uiPriority w:val="99"/>
     <w:semiHidden/>
     <w:unhideWhenUsed/>
@@ -13743,10 +13267,10 @@
       <w:szCs w:val="18"/>
     </w:rPr>
   </w:style>
-  <w:style w:type="character" w:customStyle="1" w:styleId="Char7">
-    <w:name w:val="批注框文本 Char"/>
-    <w:basedOn w:val="a0"/>
-    <w:link w:val="af5"/>
+  <w:style w:type="character" w:customStyle="1" w:styleId="BalloonTextChar">
+    <w:name w:val="Balloon Text Char"/>
+    <w:basedOn w:val="DefaultParagraphFont"/>
+    <w:link w:val="BalloonText"/>
     <w:uiPriority w:val="99"/>
     <w:semiHidden/>
     <w:rsid w:val="00355267"/>
@@ -13755,10 +13279,10 @@
       <w:szCs w:val="18"/>
     </w:rPr>
   </w:style>
-  <w:style w:type="paragraph" w:styleId="13">
+  <w:style w:type="paragraph" w:styleId="TOC1">
     <w:name w:val="toc 1"/>
-    <w:basedOn w:val="a"/>
-    <w:next w:val="a"/>
+    <w:basedOn w:val="Normal"/>
+    <w:next w:val="Normal"/>
     <w:autoRedefine/>
     <w:uiPriority w:val="39"/>
     <w:unhideWhenUsed/>
@@ -13774,10 +13298,10 @@
       <w:lang w:eastAsia="zh-CN" w:bidi="ar-SA"/>
     </w:rPr>
   </w:style>
-  <w:style w:type="paragraph" w:styleId="30">
+  <w:style w:type="paragraph" w:styleId="TOC3">
     <w:name w:val="toc 3"/>
-    <w:basedOn w:val="a"/>
-    <w:next w:val="a"/>
+    <w:basedOn w:val="Normal"/>
+    <w:next w:val="Normal"/>
     <w:autoRedefine/>
     <w:uiPriority w:val="39"/>
     <w:semiHidden/>
@@ -13822,7 +13346,7 @@
   </w:style>
   <w:style w:type="paragraph" w:customStyle="1" w:styleId="SSDCode">
     <w:name w:val="SSD Code"/>
-    <w:basedOn w:val="a3"/>
+    <w:basedOn w:val="BodyText"/>
     <w:link w:val="SSDCodeChar"/>
     <w:qFormat/>
     <w:rsid w:val="00E55315"/>
@@ -13841,7 +13365,7 @@
   </w:style>
   <w:style w:type="character" w:customStyle="1" w:styleId="SSDHeader2Char">
     <w:name w:val="SSD Header 2 Char"/>
-    <w:basedOn w:val="a0"/>
+    <w:basedOn w:val="DefaultParagraphFont"/>
     <w:link w:val="SSDHeader2"/>
     <w:rsid w:val="00B40094"/>
     <w:rPr>
@@ -13864,10 +13388,10 @@
       <w:lang w:eastAsia="zh-CN"/>
     </w:rPr>
   </w:style>
-  <w:style w:type="character" w:customStyle="1" w:styleId="Char">
-    <w:name w:val="正文文本 Char"/>
-    <w:basedOn w:val="a0"/>
-    <w:link w:val="a3"/>
+  <w:style w:type="character" w:customStyle="1" w:styleId="BodyTextChar">
+    <w:name w:val="Body Text Char"/>
+    <w:basedOn w:val="DefaultParagraphFont"/>
+    <w:link w:val="BodyText"/>
     <w:uiPriority w:val="1"/>
     <w:rsid w:val="0000724A"/>
     <w:rPr>
@@ -13879,7 +13403,7 @@
   </w:style>
   <w:style w:type="character" w:customStyle="1" w:styleId="SSDCodeChar">
     <w:name w:val="SSD Code Char"/>
-    <w:basedOn w:val="Char"/>
+    <w:basedOn w:val="BodyTextChar"/>
     <w:link w:val="SSDCode"/>
     <w:rsid w:val="0000724A"/>
     <w:rPr>
@@ -13889,9 +13413,9 @@
       <w:lang w:eastAsia="zh-CN"/>
     </w:rPr>
   </w:style>
-  <w:style w:type="table" w:styleId="af6">
+  <w:style w:type="table" w:styleId="TableGrid">
     <w:name w:val="Table Grid"/>
-    <w:basedOn w:val="a1"/>
+    <w:basedOn w:val="TableNormal"/>
     <w:uiPriority w:val="59"/>
     <w:rsid w:val="007E72A4"/>
     <w:pPr>
@@ -13908,9 +13432,9 @@
       </w:tblBorders>
     </w:tblPr>
   </w:style>
-  <w:style w:type="character" w:styleId="af7">
+  <w:style w:type="character" w:styleId="CommentReference">
     <w:name w:val="annotation reference"/>
-    <w:basedOn w:val="a0"/>
+    <w:basedOn w:val="DefaultParagraphFont"/>
     <w:uiPriority w:val="99"/>
     <w:semiHidden/>
     <w:unhideWhenUsed/>
@@ -13920,10 +13444,10 @@
       <w:szCs w:val="16"/>
     </w:rPr>
   </w:style>
-  <w:style w:type="paragraph" w:styleId="af8">
+  <w:style w:type="paragraph" w:styleId="CommentText">
     <w:name w:val="annotation text"/>
-    <w:basedOn w:val="a"/>
-    <w:link w:val="Char8"/>
+    <w:basedOn w:val="Normal"/>
+    <w:link w:val="CommentTextChar"/>
     <w:uiPriority w:val="99"/>
     <w:unhideWhenUsed/>
     <w:rsid w:val="0014405A"/>
@@ -13932,10 +13456,10 @@
       <w:szCs w:val="20"/>
     </w:rPr>
   </w:style>
-  <w:style w:type="character" w:customStyle="1" w:styleId="Char8">
-    <w:name w:val="批注文字 Char"/>
-    <w:basedOn w:val="a0"/>
-    <w:link w:val="af8"/>
+  <w:style w:type="character" w:customStyle="1" w:styleId="CommentTextChar">
+    <w:name w:val="Comment Text Char"/>
+    <w:basedOn w:val="DefaultParagraphFont"/>
+    <w:link w:val="CommentText"/>
     <w:uiPriority w:val="99"/>
     <w:rsid w:val="0014405A"/>
     <w:rPr>
@@ -13943,11 +13467,11 @@
       <w:szCs w:val="20"/>
     </w:rPr>
   </w:style>
-  <w:style w:type="paragraph" w:styleId="af9">
+  <w:style w:type="paragraph" w:styleId="CommentSubject">
     <w:name w:val="annotation subject"/>
-    <w:basedOn w:val="af8"/>
-    <w:next w:val="af8"/>
-    <w:link w:val="Char9"/>
+    <w:basedOn w:val="CommentText"/>
+    <w:next w:val="CommentText"/>
+    <w:link w:val="CommentSubjectChar"/>
     <w:uiPriority w:val="99"/>
     <w:semiHidden/>
     <w:unhideWhenUsed/>
@@ -13957,10 +13481,10 @@
       <w:bCs/>
     </w:rPr>
   </w:style>
-  <w:style w:type="character" w:customStyle="1" w:styleId="Char9">
-    <w:name w:val="批注主题 Char"/>
-    <w:basedOn w:val="Char8"/>
-    <w:link w:val="af9"/>
+  <w:style w:type="character" w:customStyle="1" w:styleId="CommentSubjectChar">
+    <w:name w:val="Comment Subject Char"/>
+    <w:basedOn w:val="CommentTextChar"/>
+    <w:link w:val="CommentSubject"/>
     <w:uiPriority w:val="99"/>
     <w:semiHidden/>
     <w:rsid w:val="0014405A"/>
@@ -13973,13 +13497,13 @@
   </w:style>
   <w:style w:type="character" w:customStyle="1" w:styleId="apple-converted-space">
     <w:name w:val="apple-converted-space"/>
-    <w:basedOn w:val="a0"/>
+    <w:basedOn w:val="DefaultParagraphFont"/>
     <w:rsid w:val="00A63F40"/>
   </w:style>
-  <w:style w:type="paragraph" w:styleId="40">
+  <w:style w:type="paragraph" w:styleId="TOC4">
     <w:name w:val="toc 4"/>
-    <w:basedOn w:val="a"/>
-    <w:next w:val="a"/>
+    <w:basedOn w:val="Normal"/>
+    <w:next w:val="Normal"/>
     <w:autoRedefine/>
     <w:uiPriority w:val="39"/>
     <w:unhideWhenUsed/>
@@ -14001,20 +13525,20 @@
       <w:outlineLvl w:val="3"/>
     </w:pPr>
   </w:style>
-  <w:style w:type="paragraph" w:styleId="afa">
+  <w:style w:type="paragraph" w:styleId="Date">
     <w:name w:val="Date"/>
-    <w:basedOn w:val="a"/>
-    <w:next w:val="a"/>
-    <w:link w:val="Chara"/>
+    <w:basedOn w:val="Normal"/>
+    <w:next w:val="Normal"/>
+    <w:link w:val="DateChar"/>
     <w:uiPriority w:val="99"/>
     <w:semiHidden/>
     <w:unhideWhenUsed/>
     <w:rsid w:val="005527C9"/>
   </w:style>
-  <w:style w:type="character" w:customStyle="1" w:styleId="Chara">
-    <w:name w:val="日期 Char"/>
-    <w:basedOn w:val="a0"/>
-    <w:link w:val="afa"/>
+  <w:style w:type="character" w:customStyle="1" w:styleId="DateChar">
+    <w:name w:val="Date Char"/>
+    <w:basedOn w:val="DefaultParagraphFont"/>
+    <w:link w:val="Date"/>
     <w:uiPriority w:val="99"/>
     <w:semiHidden/>
     <w:rsid w:val="005527C9"/>
@@ -14023,9 +13547,9 @@
       <w:szCs w:val="24"/>
     </w:rPr>
   </w:style>
-  <w:style w:type="character" w:styleId="afb">
+  <w:style w:type="character" w:styleId="FollowedHyperlink">
     <w:name w:val="FollowedHyperlink"/>
-    <w:basedOn w:val="a0"/>
+    <w:basedOn w:val="DefaultParagraphFont"/>
     <w:uiPriority w:val="99"/>
     <w:semiHidden/>
     <w:unhideWhenUsed/>
@@ -14321,12 +13845,30 @@
 </a:theme>
 </file>
 
+<file path=word/webextensions/taskpanes.xml><?xml version="1.0" encoding="utf-8"?>
+<wetp:taskpanes xmlns:wetp="http://schemas.microsoft.com/office/webextensions/taskpanes/2010/11">
+  <wetp:taskpane dockstate="right" visibility="1" width="350" row="0">
+    <wetp:webextensionref xmlns:r="http://schemas.openxmlformats.org/officeDocument/2006/relationships" r:id="rId1"/>
+  </wetp:taskpane>
+</wetp:taskpanes>
+</file>
+
+<file path=word/webextensions/webextension1.xml><?xml version="1.0" encoding="utf-8"?>
+<we:webextension xmlns:we="http://schemas.microsoft.com/office/webextensions/webextension/2010/11" id="{0C9A13DE-0AC0-46F3-B30F-B60178E758D2}">
+  <we:reference id="wa104099688" version="1.3.0.0" store="en-US" storeType="OMEX"/>
+  <we:alternateReferences/>
+  <we:properties/>
+  <we:bindings/>
+  <we:snapshot xmlns:r="http://schemas.openxmlformats.org/officeDocument/2006/relationships"/>
+</we:webextension>
+</file>
+
 <file path=customXml/item1.xml><?xml version="1.0" encoding="utf-8"?>
 <b:Sources xmlns:b="http://schemas.openxmlformats.org/officeDocument/2006/bibliography" xmlns="http://schemas.openxmlformats.org/officeDocument/2006/bibliography" SelectedStyle="" StyleName=""/>
 </file>
 
 <file path=customXml/itemProps1.xml><?xml version="1.0" encoding="utf-8"?>
-<ds:datastoreItem xmlns:ds="http://schemas.openxmlformats.org/officeDocument/2006/customXml" ds:itemID="{4C437B43-FDC7-4089-A5F9-7209DCA117E8}">
+<ds:datastoreItem xmlns:ds="http://schemas.openxmlformats.org/officeDocument/2006/customXml" ds:itemID="{DA91D17B-6EF1-4412-AF06-4F77EE3BA5E3}">
   <ds:schemaRefs>
     <ds:schemaRef ds:uri="http://schemas.openxmlformats.org/officeDocument/2006/bibliography"/>
   </ds:schemaRefs>

</xml_diff>